<commit_message>
Actualización del documento MA_DE_USUARIO.docx
</commit_message>
<xml_diff>
--- a/6_MANUALES/MA_DE_USUARIO/MA_DE_USUARIO.docx
+++ b/6_MANUALES/MA_DE_USUARIO/MA_DE_USUARIO.docx
@@ -528,10 +528,10 @@
         <w:tblLook w:val="04A0" w:firstRow="1" w:lastRow="0" w:firstColumn="1" w:lastColumn="0" w:noHBand="0" w:noVBand="1"/>
       </w:tblPr>
       <w:tblGrid>
-        <w:gridCol w:w="939"/>
-        <w:gridCol w:w="951"/>
-        <w:gridCol w:w="4768"/>
-        <w:gridCol w:w="2126"/>
+        <w:gridCol w:w="1217"/>
+        <w:gridCol w:w="895"/>
+        <w:gridCol w:w="4596"/>
+        <w:gridCol w:w="2076"/>
       </w:tblGrid>
       <w:tr>
         <w:tc>
@@ -646,7 +646,7 @@
                 <w:rFonts w:ascii="Arial" w:hAnsi="Arial" w:cs="Arial"/>
                 <w:color w:val="000000" w:themeColor="text1"/>
               </w:rPr>
-              <w:t>3/07/15</w:t>
+              <w:t>08/07/2015</w:t>
             </w:r>
           </w:p>
         </w:tc>
@@ -690,7 +690,7 @@
                 <w:rFonts w:ascii="Arial" w:hAnsi="Arial" w:cs="Arial"/>
                 <w:color w:val="000000" w:themeColor="text1"/>
               </w:rPr>
-              <w:t>Se redacta el manual de usuario acorde al formato standard IEEE_Std_1063-2001.</w:t>
+              <w:t>Se añaden detalles sobre las interfaces de usuario.</w:t>
             </w:r>
           </w:p>
         </w:tc>
@@ -3117,21 +3117,19 @@
             </w:rPr>
           </w:pPr>
         </w:p>
-        <w:bookmarkStart w:id="0" w:name="_GoBack" w:displacedByCustomXml="next"/>
-        <w:bookmarkEnd w:id="0" w:displacedByCustomXml="next"/>
       </w:sdtContent>
     </w:sdt>
-    <w:bookmarkStart w:id="1" w:name="_Toc423701804" w:displacedByCustomXml="prev"/>
+    <w:bookmarkStart w:id="0" w:name="_Toc423701804" w:displacedByCustomXml="prev"/>
     <w:p>
       <w:pPr>
         <w:pStyle w:val="Ttulo1"/>
       </w:pPr>
-      <w:bookmarkStart w:id="2" w:name="_Toc423973341"/>
+      <w:bookmarkStart w:id="1" w:name="_Toc423973341"/>
       <w:r>
         <w:lastRenderedPageBreak/>
         <w:t>Tabla de ilustraciones</w:t>
       </w:r>
-      <w:bookmarkEnd w:id="2"/>
+      <w:bookmarkEnd w:id="1"/>
     </w:p>
     <w:p/>
     <w:p>
@@ -4635,7 +4633,7 @@
         <w:pStyle w:val="Ttulo1"/>
         <w:jc w:val="both"/>
       </w:pPr>
-      <w:bookmarkStart w:id="3" w:name="_Toc423973342"/>
+      <w:bookmarkStart w:id="2" w:name="_Toc423973342"/>
       <w:r>
         <w:lastRenderedPageBreak/>
         <w:t>I</w:t>
@@ -4647,8 +4645,8 @@
         </w:rPr>
         <w:t>ntroducción</w:t>
       </w:r>
-      <w:bookmarkEnd w:id="1"/>
-      <w:bookmarkEnd w:id="3"/>
+      <w:bookmarkEnd w:id="0"/>
+      <w:bookmarkEnd w:id="2"/>
     </w:p>
     <w:p>
       <w:pPr>
@@ -5000,8 +4998,8 @@
           <w:rFonts w:cs="Arial"/>
         </w:rPr>
       </w:pPr>
-      <w:bookmarkStart w:id="4" w:name="_Toc423701805"/>
-      <w:bookmarkStart w:id="5" w:name="_Toc423973343"/>
+      <w:bookmarkStart w:id="3" w:name="_Toc423701805"/>
+      <w:bookmarkStart w:id="4" w:name="_Toc423973343"/>
       <w:r>
         <w:rPr>
           <w:rFonts w:cs="Arial"/>
@@ -5009,8 +5007,8 @@
         <w:lastRenderedPageBreak/>
         <w:t>Información para el uso de la documentación</w:t>
       </w:r>
+      <w:bookmarkEnd w:id="3"/>
       <w:bookmarkEnd w:id="4"/>
-      <w:bookmarkEnd w:id="5"/>
     </w:p>
     <w:p>
       <w:pPr>
@@ -5037,13 +5035,13 @@
         <w:rPr>
           <w:rFonts w:ascii="Arial" w:hAnsi="Arial" w:cs="Arial"/>
         </w:rPr>
-        <w:t xml:space="preserve"> refiere, </w:t>
-      </w:r>
-      <w:r>
-        <w:rPr>
-          <w:rFonts w:ascii="Arial" w:hAnsi="Arial" w:cs="Arial"/>
-        </w:rPr>
-        <w:t>se ofrecen todos los detalles necesarios para su uso.</w:t>
+        <w:t xml:space="preserve"> refiere</w:t>
+      </w:r>
+      <w:r>
+        <w:rPr>
+          <w:rFonts w:ascii="Arial" w:hAnsi="Arial" w:cs="Arial"/>
+        </w:rPr>
+        <w:t xml:space="preserve"> y a los términos utilizados para realizar la descripción del funcionamiento de las interfaces para lo cual cuenta con un glosario al final de este documento.</w:t>
       </w:r>
     </w:p>
     <w:p>
@@ -5076,7 +5074,13 @@
         <w:rPr>
           <w:rFonts w:ascii="Arial" w:hAnsi="Arial" w:cs="Arial"/>
         </w:rPr>
-        <w:t>Concepto de operaciones: Se ofrece una visión general del funcionamiento de la aplicación.</w:t>
+        <w:t xml:space="preserve">Concepto de operaciones: Se ofrece una visión general del </w:t>
+      </w:r>
+      <w:r>
+        <w:rPr>
+          <w:rFonts w:ascii="Arial" w:hAnsi="Arial" w:cs="Arial"/>
+        </w:rPr>
+        <w:t>funcionamiento de la aplicación, se ofrece un diagrama que ilustra el flujo de datos a través del sistema desde que el usuario accede al mismo para su uso.</w:t>
       </w:r>
     </w:p>
     <w:p>
@@ -5169,6 +5173,20 @@
     </w:p>
     <w:p>
       <w:pPr>
+        <w:jc w:val="both"/>
+        <w:rPr>
+          <w:rFonts w:ascii="Arial" w:hAnsi="Arial" w:cs="Arial"/>
+        </w:rPr>
+      </w:pPr>
+      <w:r>
+        <w:rPr>
+          <w:rFonts w:ascii="Arial" w:hAnsi="Arial" w:cs="Arial"/>
+        </w:rPr>
+        <w:t>Se recomiendo leer todo el manual antes de proceder al uso del software ya que la mala manipulación de la aplicación puede derivar en errores que constituyan tiempos de inactividad, datos erróneos o mal funcionamiento general.</w:t>
+      </w:r>
+    </w:p>
+    <w:p>
+      <w:pPr>
         <w:ind w:left="427"/>
         <w:jc w:val="both"/>
         <w:rPr>
@@ -5214,8 +5232,8 @@
           <w:rFonts w:cs="Arial"/>
         </w:rPr>
       </w:pPr>
-      <w:bookmarkStart w:id="6" w:name="_Toc423701806"/>
-      <w:bookmarkStart w:id="7" w:name="_Toc423973344"/>
+      <w:bookmarkStart w:id="5" w:name="_Toc423701806"/>
+      <w:bookmarkStart w:id="6" w:name="_Toc423973344"/>
       <w:r>
         <w:rPr>
           <w:rFonts w:cs="Arial"/>
@@ -5223,8 +5241,8 @@
         <w:lastRenderedPageBreak/>
         <w:t>Concepto  de operaciones</w:t>
       </w:r>
+      <w:bookmarkEnd w:id="5"/>
       <w:bookmarkEnd w:id="6"/>
-      <w:bookmarkEnd w:id="7"/>
     </w:p>
     <w:p>
       <w:pPr>
@@ -5278,22 +5296,38 @@
         <w:pStyle w:val="Descripcin"/>
         <w:jc w:val="center"/>
       </w:pPr>
-      <w:bookmarkStart w:id="8" w:name="_Toc423973286"/>
+      <w:bookmarkStart w:id="7" w:name="_Toc423973286"/>
       <w:r>
         <w:t xml:space="preserve">Ilustración </w:t>
       </w:r>
-      <w:fldSimple w:instr=" SEQ Ilustración \* ARABIC ">
-        <w:r>
-          <w:rPr>
-            <w:noProof/>
-          </w:rPr>
-          <w:t>1</w:t>
-        </w:r>
-      </w:fldSimple>
-      <w:r>
-        <w:t>Funcionamiento interno de la aplicacion</w:t>
-      </w:r>
-      <w:bookmarkEnd w:id="8"/>
+      <w:r>
+        <w:fldChar w:fldCharType="begin"/>
+      </w:r>
+      <w:r>
+        <w:instrText xml:space="preserve"> SEQ Ilustración \* ARABIC </w:instrText>
+      </w:r>
+      <w:r>
+        <w:fldChar w:fldCharType="separate"/>
+      </w:r>
+      <w:r>
+        <w:rPr>
+          <w:noProof/>
+        </w:rPr>
+        <w:t>1</w:t>
+      </w:r>
+      <w:r>
+        <w:rPr>
+          <w:noProof/>
+        </w:rPr>
+        <w:fldChar w:fldCharType="end"/>
+      </w:r>
+      <w:r>
+        <w:t xml:space="preserve">Funcionamiento interno de la </w:t>
+      </w:r>
+      <w:bookmarkEnd w:id="7"/>
+      <w:r>
+        <w:t>aplicación</w:t>
+      </w:r>
     </w:p>
     <w:p>
       <w:pPr>
@@ -5308,18 +5342,28 @@
         <w:jc w:val="both"/>
       </w:pPr>
       <w:r>
-        <w:t>Una vez dentro el sistema cargará la interfaz con los correspondientes formularios y la información correspondiente será recuperado en automático desde la base de datos, cuando se haga una modificación (eliminación, nuevo registro o actualización) la aplicación actualizará la información desplegada tomándola de la base de datos.</w:t>
-      </w:r>
-    </w:p>
-    <w:p>
-      <w:pPr>
-        <w:jc w:val="both"/>
-      </w:pPr>
-    </w:p>
-    <w:p>
-      <w:pPr>
-        <w:jc w:val="both"/>
-      </w:pPr>
+        <w:t xml:space="preserve">Una vez dentro el sistema cargará la interfaz con los correspondientes formularios y la información correspondiente será </w:t>
+      </w:r>
+      <w:r>
+        <w:t>recuperada</w:t>
+      </w:r>
+      <w:r>
+        <w:t xml:space="preserve"> en automático desde la base de datos</w:t>
+      </w:r>
+      <w:r>
+        <w:t xml:space="preserve"> y visualizada directamente sobre la vista correspondiente y/o sobre una tabla</w:t>
+      </w:r>
+      <w:r>
+        <w:t>, cuando se haga una modificación (eliminación, nuevo registro o actualización) la aplicación actualizará la información desplegada tomándola de la base de datos.</w:t>
+      </w:r>
+    </w:p>
+    <w:p>
+      <w:pPr>
+        <w:jc w:val="both"/>
+      </w:pPr>
+      <w:r>
+        <w:t>Todos los usuarios que cuenten con los privilegios podrás realizar sobre los registros las tareas de guardado, actualización y borrado lógico de información.</w:t>
+      </w:r>
     </w:p>
     <w:p>
       <w:pPr>
@@ -5346,23 +5390,23 @@
         <w:pStyle w:val="Ttulo1"/>
         <w:jc w:val="both"/>
       </w:pPr>
-      <w:bookmarkStart w:id="9" w:name="_Toc423973345"/>
+      <w:bookmarkStart w:id="8" w:name="_Toc423973345"/>
       <w:r>
         <w:lastRenderedPageBreak/>
         <w:t>Procedimiento</w:t>
       </w:r>
+      <w:bookmarkEnd w:id="8"/>
+    </w:p>
+    <w:p>
+      <w:pPr>
+        <w:pStyle w:val="Ttulo2"/>
+        <w:jc w:val="both"/>
+      </w:pPr>
+      <w:bookmarkStart w:id="9" w:name="_Toc423973346"/>
+      <w:r>
+        <w:t>Vista general de la aplicación</w:t>
+      </w:r>
       <w:bookmarkEnd w:id="9"/>
-    </w:p>
-    <w:p>
-      <w:pPr>
-        <w:pStyle w:val="Ttulo2"/>
-        <w:jc w:val="both"/>
-      </w:pPr>
-      <w:bookmarkStart w:id="10" w:name="_Toc423973346"/>
-      <w:r>
-        <w:t>Vista general de la aplicación</w:t>
-      </w:r>
-      <w:bookmarkEnd w:id="10"/>
     </w:p>
     <w:p>
       <w:pPr>
@@ -5444,33 +5488,46 @@
         <w:pStyle w:val="Descripcin"/>
         <w:jc w:val="center"/>
       </w:pPr>
-      <w:bookmarkStart w:id="11" w:name="_Toc423973287"/>
+      <w:bookmarkStart w:id="10" w:name="_Toc423973287"/>
       <w:r>
         <w:t xml:space="preserve">Ilustración </w:t>
       </w:r>
-      <w:fldSimple w:instr=" SEQ Ilustración \* ARABIC ">
-        <w:r>
-          <w:rPr>
-            <w:noProof/>
-          </w:rPr>
-          <w:t>2</w:t>
-        </w:r>
-      </w:fldSimple>
+      <w:r>
+        <w:fldChar w:fldCharType="begin"/>
+      </w:r>
+      <w:r>
+        <w:instrText xml:space="preserve"> SEQ Ilustración \* ARABIC </w:instrText>
+      </w:r>
+      <w:r>
+        <w:fldChar w:fldCharType="separate"/>
+      </w:r>
+      <w:r>
+        <w:rPr>
+          <w:noProof/>
+        </w:rPr>
+        <w:t>2</w:t>
+      </w:r>
+      <w:r>
+        <w:rPr>
+          <w:noProof/>
+        </w:rPr>
+        <w:fldChar w:fldCharType="end"/>
+      </w:r>
       <w:r>
         <w:t>Vista general de la aplicación</w:t>
       </w:r>
+      <w:bookmarkEnd w:id="10"/>
+    </w:p>
+    <w:p>
+      <w:pPr>
+        <w:pStyle w:val="Ttulo2"/>
+        <w:jc w:val="both"/>
+      </w:pPr>
+      <w:bookmarkStart w:id="11" w:name="_Toc423973347"/>
+      <w:r>
+        <w:t>Iniciar Sesión</w:t>
+      </w:r>
       <w:bookmarkEnd w:id="11"/>
-    </w:p>
-    <w:p>
-      <w:pPr>
-        <w:pStyle w:val="Ttulo2"/>
-        <w:jc w:val="both"/>
-      </w:pPr>
-      <w:bookmarkStart w:id="12" w:name="_Toc423973347"/>
-      <w:r>
-        <w:t>Iniciar Sesión</w:t>
-      </w:r>
-      <w:bookmarkEnd w:id="12"/>
     </w:p>
     <w:p>
       <w:pPr>
@@ -5564,55 +5621,61 @@
           <w:rFonts w:ascii="Arial" w:hAnsi="Arial" w:cs="Arial"/>
         </w:rPr>
       </w:pPr>
-      <w:bookmarkStart w:id="13" w:name="_Toc423973288"/>
+      <w:bookmarkStart w:id="12" w:name="_Toc423973288"/>
       <w:r>
         <w:t xml:space="preserve">Ilustración </w:t>
       </w:r>
-      <w:fldSimple w:instr=" SEQ Ilustración \* ARABIC ">
-        <w:r>
-          <w:rPr>
-            <w:noProof/>
-          </w:rPr>
-          <w:t>3</w:t>
-        </w:r>
-      </w:fldSimple>
+      <w:r>
+        <w:fldChar w:fldCharType="begin"/>
+      </w:r>
+      <w:r>
+        <w:instrText xml:space="preserve"> SEQ Ilustración \* ARABIC </w:instrText>
+      </w:r>
+      <w:r>
+        <w:fldChar w:fldCharType="separate"/>
+      </w:r>
+      <w:r>
+        <w:rPr>
+          <w:noProof/>
+        </w:rPr>
+        <w:t>3</w:t>
+      </w:r>
+      <w:r>
+        <w:rPr>
+          <w:noProof/>
+        </w:rPr>
+        <w:fldChar w:fldCharType="end"/>
+      </w:r>
       <w:r>
         <w:t>Pantalla de login</w:t>
       </w:r>
+      <w:bookmarkEnd w:id="12"/>
+    </w:p>
+    <w:p>
+      <w:pPr>
+        <w:jc w:val="both"/>
+        <w:rPr>
+          <w:rFonts w:ascii="Arial" w:hAnsi="Arial" w:cs="Arial"/>
+        </w:rPr>
+      </w:pPr>
+    </w:p>
+    <w:p>
+      <w:pPr>
+        <w:pStyle w:val="Ttulo2"/>
+        <w:jc w:val="both"/>
+        <w:rPr>
+          <w:rFonts w:cs="Arial"/>
+        </w:rPr>
+      </w:pPr>
+      <w:bookmarkStart w:id="13" w:name="_Toc423973348"/>
+      <w:r>
+        <w:rPr>
+          <w:rFonts w:cs="Arial"/>
+        </w:rPr>
+        <w:lastRenderedPageBreak/>
+        <w:t>Ventana Principal</w:t>
+      </w:r>
       <w:bookmarkEnd w:id="13"/>
-    </w:p>
-    <w:p>
-      <w:pPr>
-        <w:jc w:val="both"/>
-        <w:rPr>
-          <w:rFonts w:ascii="Arial" w:hAnsi="Arial" w:cs="Arial"/>
-        </w:rPr>
-      </w:pPr>
-    </w:p>
-    <w:p>
-      <w:pPr>
-        <w:jc w:val="both"/>
-        <w:rPr>
-          <w:rFonts w:ascii="Arial" w:hAnsi="Arial" w:cs="Arial"/>
-        </w:rPr>
-      </w:pPr>
-    </w:p>
-    <w:p>
-      <w:pPr>
-        <w:pStyle w:val="Ttulo2"/>
-        <w:jc w:val="both"/>
-        <w:rPr>
-          <w:rFonts w:cs="Arial"/>
-        </w:rPr>
-      </w:pPr>
-      <w:bookmarkStart w:id="14" w:name="_Toc423973348"/>
-      <w:r>
-        <w:rPr>
-          <w:rFonts w:cs="Arial"/>
-        </w:rPr>
-        <w:t>Ventana Principal</w:t>
-      </w:r>
-      <w:bookmarkEnd w:id="14"/>
     </w:p>
     <w:p>
       <w:pPr>
@@ -5664,7 +5727,7 @@
         <w:rPr>
           <w:rFonts w:ascii="Arial" w:hAnsi="Arial" w:cs="Arial"/>
         </w:rPr>
-        <w:t xml:space="preserve"> es el área de configuración.</w:t>
+        <w:t xml:space="preserve"> es el área de configuración de base de datos, ayuda y registro exclusivo de empleados.</w:t>
       </w:r>
     </w:p>
     <w:p>
@@ -5695,7 +5758,13 @@
         <w:rPr>
           <w:rFonts w:ascii="Arial" w:hAnsi="Arial" w:cs="Arial"/>
         </w:rPr>
-        <w:t xml:space="preserve"> son botones  en la cuáles podremos hacer registro según el botón.</w:t>
+        <w:t xml:space="preserve"> son botones  en la cuáles podremos hacer registro según </w:t>
+      </w:r>
+      <w:r>
+        <w:rPr>
+          <w:rFonts w:ascii="Arial" w:hAnsi="Arial" w:cs="Arial"/>
+        </w:rPr>
+        <w:t>el criterio marcado.</w:t>
       </w:r>
     </w:p>
     <w:p>
@@ -5720,7 +5789,13 @@
         <w:rPr>
           <w:rFonts w:ascii="Arial" w:hAnsi="Arial" w:cs="Arial"/>
         </w:rPr>
-        <w:t>donde se podrán hacer consultas según el botón.</w:t>
+        <w:t xml:space="preserve">donde se podrán hacer </w:t>
+      </w:r>
+      <w:r>
+        <w:rPr>
+          <w:rFonts w:ascii="Arial" w:hAnsi="Arial" w:cs="Arial"/>
+        </w:rPr>
+        <w:t>consultas referentes a los registros realizados.</w:t>
       </w:r>
     </w:p>
     <w:p>
@@ -5751,7 +5826,7 @@
         <w:rPr>
           <w:rFonts w:ascii="Arial" w:hAnsi="Arial" w:cs="Arial"/>
         </w:rPr>
-        <w:t>cerrar sesión.</w:t>
+        <w:t>cerrar sesión y la aplicación de una manera segura.</w:t>
       </w:r>
     </w:p>
     <w:p>
@@ -5832,22 +5907,35 @@
           <w:rFonts w:ascii="Arial" w:hAnsi="Arial" w:cs="Arial"/>
         </w:rPr>
       </w:pPr>
-      <w:bookmarkStart w:id="15" w:name="_Toc423973289"/>
+      <w:bookmarkStart w:id="14" w:name="_Toc423973289"/>
       <w:r>
         <w:t xml:space="preserve">Ilustración </w:t>
       </w:r>
-      <w:fldSimple w:instr=" SEQ Ilustración \* ARABIC ">
-        <w:r>
-          <w:rPr>
-            <w:noProof/>
-          </w:rPr>
-          <w:t>4</w:t>
-        </w:r>
-      </w:fldSimple>
+      <w:r>
+        <w:fldChar w:fldCharType="begin"/>
+      </w:r>
+      <w:r>
+        <w:instrText xml:space="preserve"> SEQ Ilustración \* ARABIC </w:instrText>
+      </w:r>
+      <w:r>
+        <w:fldChar w:fldCharType="separate"/>
+      </w:r>
+      <w:r>
+        <w:rPr>
+          <w:noProof/>
+        </w:rPr>
+        <w:t>4</w:t>
+      </w:r>
+      <w:r>
+        <w:rPr>
+          <w:noProof/>
+        </w:rPr>
+        <w:fldChar w:fldCharType="end"/>
+      </w:r>
       <w:r>
         <w:t>Ventana principal</w:t>
       </w:r>
-      <w:bookmarkEnd w:id="15"/>
+      <w:bookmarkEnd w:id="14"/>
     </w:p>
     <w:p>
       <w:pPr>
@@ -5913,7 +6001,7 @@
           <w:rFonts w:cs="Arial"/>
         </w:rPr>
       </w:pPr>
-      <w:bookmarkStart w:id="16" w:name="_Toc423973349"/>
+      <w:bookmarkStart w:id="15" w:name="_Toc423973349"/>
       <w:r>
         <w:rPr>
           <w:rFonts w:cs="Arial"/>
@@ -5925,22 +6013,91 @@
         <w:rPr>
           <w:rFonts w:cs="Arial"/>
         </w:rPr>
+        <w:t xml:space="preserve">del apartado </w:t>
+      </w:r>
+      <w:r>
+        <w:rPr>
+          <w:rFonts w:cs="Arial"/>
+        </w:rPr>
         <w:t>Proveedor</w:t>
       </w:r>
-      <w:bookmarkEnd w:id="16"/>
-    </w:p>
-    <w:p>
-      <w:pPr>
-        <w:jc w:val="both"/>
-        <w:rPr>
-          <w:rFonts w:ascii="Arial" w:hAnsi="Arial" w:cs="Arial"/>
-        </w:rPr>
-      </w:pPr>
-      <w:r>
-        <w:rPr>
-          <w:rFonts w:ascii="Arial" w:hAnsi="Arial" w:cs="Arial"/>
-        </w:rPr>
-        <w:t>Se tienen los botones de  proveedor donde cada botón desplegará un formulario diferente, de igual forma para los botones de Almacén, Registro y Reparación.</w:t>
+      <w:bookmarkEnd w:id="15"/>
+    </w:p>
+    <w:p>
+      <w:pPr>
+        <w:jc w:val="both"/>
+        <w:rPr>
+          <w:rFonts w:ascii="Arial" w:hAnsi="Arial" w:cs="Arial"/>
+        </w:rPr>
+      </w:pPr>
+      <w:r>
+        <w:rPr>
+          <w:rFonts w:ascii="Arial" w:hAnsi="Arial" w:cs="Arial"/>
+        </w:rPr>
+        <w:t xml:space="preserve">Se tienen </w:t>
+      </w:r>
+      <w:r>
+        <w:rPr>
+          <w:rFonts w:ascii="Arial" w:hAnsi="Arial" w:cs="Arial"/>
+        </w:rPr>
+        <w:t>los siguientes botones:</w:t>
+      </w:r>
+    </w:p>
+    <w:p>
+      <w:pPr>
+        <w:pStyle w:val="Prrafodelista"/>
+        <w:numPr>
+          <w:ilvl w:val="0"/>
+          <w:numId w:val="6"/>
+        </w:numPr>
+        <w:jc w:val="both"/>
+        <w:rPr>
+          <w:rFonts w:ascii="Arial" w:hAnsi="Arial" w:cs="Arial"/>
+        </w:rPr>
+      </w:pPr>
+      <w:r>
+        <w:rPr>
+          <w:rFonts w:ascii="Arial" w:hAnsi="Arial" w:cs="Arial"/>
+        </w:rPr>
+        <w:t>Proveedor: Manipula los datos de los proveedores principales.</w:t>
+      </w:r>
+    </w:p>
+    <w:p>
+      <w:pPr>
+        <w:pStyle w:val="Prrafodelista"/>
+        <w:numPr>
+          <w:ilvl w:val="0"/>
+          <w:numId w:val="6"/>
+        </w:numPr>
+        <w:jc w:val="both"/>
+        <w:rPr>
+          <w:rFonts w:ascii="Arial" w:hAnsi="Arial" w:cs="Arial"/>
+        </w:rPr>
+      </w:pPr>
+      <w:r>
+        <w:rPr>
+          <w:rFonts w:ascii="Arial" w:hAnsi="Arial" w:cs="Arial"/>
+        </w:rPr>
+        <w:t>Contacto: Registra los datos de contacto de las personas encargadas de mediar entre la empresa y el proveedor.</w:t>
+      </w:r>
+    </w:p>
+    <w:p>
+      <w:pPr>
+        <w:pStyle w:val="Prrafodelista"/>
+        <w:numPr>
+          <w:ilvl w:val="0"/>
+          <w:numId w:val="6"/>
+        </w:numPr>
+        <w:jc w:val="both"/>
+        <w:rPr>
+          <w:rFonts w:ascii="Arial" w:hAnsi="Arial" w:cs="Arial"/>
+        </w:rPr>
+      </w:pPr>
+      <w:r>
+        <w:rPr>
+          <w:rFonts w:ascii="Arial" w:hAnsi="Arial" w:cs="Arial"/>
+        </w:rPr>
+        <w:t>Activo: Esta sección contiene los datos de proveedores que alguna vez ofrecieron algún servicio o producto a la empresa y después no.</w:t>
       </w:r>
     </w:p>
     <w:p>
@@ -5956,8 +6113,8 @@
         </w:rPr>
         <w:drawing>
           <wp:inline distT="0" distB="0" distL="0" distR="0" wp14:anchorId="1B525EC5" wp14:editId="420A6A35">
-            <wp:extent cx="4839335" cy="2984500"/>
-            <wp:effectExtent l="0" t="0" r="0" b="6350"/>
+            <wp:extent cx="4153535" cy="2561556"/>
+            <wp:effectExtent l="0" t="0" r="0" b="0"/>
             <wp:docPr id="29" name="Imagen 29" descr="BotonesProveedor"/>
             <wp:cNvGraphicFramePr>
               <a:graphicFrameLocks xmlns:a="http://schemas.openxmlformats.org/drawingml/2006/main" noChangeAspect="1"/>
@@ -5972,7 +6129,7 @@
                     </pic:cNvPicPr>
                   </pic:nvPicPr>
                   <pic:blipFill>
-                    <a:blip r:embed="rId13">
+                    <a:blip r:embed="rId13" cstate="print">
                       <a:lum contrast="-20000"/>
                       <a:extLst>
                         <a:ext uri="{28A0092B-C50C-407E-A947-70E740481C1C}">
@@ -5988,7 +6145,7 @@
                   <pic:spPr bwMode="auto">
                     <a:xfrm>
                       <a:off x="0" y="0"/>
-                      <a:ext cx="4839335" cy="2984500"/>
+                      <a:ext cx="4157703" cy="2564127"/>
                     </a:xfrm>
                     <a:prstGeom prst="rect">
                       <a:avLst/>
@@ -6013,60 +6170,71 @@
           <w:rFonts w:ascii="Arial" w:hAnsi="Arial" w:cs="Arial"/>
         </w:rPr>
       </w:pPr>
-      <w:bookmarkStart w:id="17" w:name="_Toc423973290"/>
+      <w:bookmarkStart w:id="16" w:name="_Toc423973290"/>
       <w:r>
         <w:t xml:space="preserve">Ilustración </w:t>
       </w:r>
-      <w:fldSimple w:instr=" SEQ Ilustración \* ARABIC ">
-        <w:r>
-          <w:rPr>
-            <w:noProof/>
-          </w:rPr>
-          <w:t>5</w:t>
-        </w:r>
-      </w:fldSimple>
+      <w:r>
+        <w:fldChar w:fldCharType="begin"/>
+      </w:r>
+      <w:r>
+        <w:instrText xml:space="preserve"> SEQ Ilustración \* ARABIC </w:instrText>
+      </w:r>
+      <w:r>
+        <w:fldChar w:fldCharType="separate"/>
+      </w:r>
+      <w:r>
+        <w:rPr>
+          <w:noProof/>
+        </w:rPr>
+        <w:t>5</w:t>
+      </w:r>
+      <w:r>
+        <w:rPr>
+          <w:noProof/>
+        </w:rPr>
+        <w:fldChar w:fldCharType="end"/>
+      </w:r>
       <w:r>
         <w:t>Proveedor-botones</w:t>
       </w:r>
+      <w:bookmarkEnd w:id="16"/>
+    </w:p>
+    <w:p>
+      <w:pPr>
+        <w:pStyle w:val="Ttulo2"/>
+        <w:jc w:val="both"/>
+        <w:rPr>
+          <w:rFonts w:cs="Arial"/>
+        </w:rPr>
+      </w:pPr>
+      <w:bookmarkStart w:id="17" w:name="_Toc423973350"/>
+      <w:r>
+        <w:rPr>
+          <w:rFonts w:cs="Arial"/>
+        </w:rPr>
+        <w:t>Formulario de Proveedor</w:t>
+      </w:r>
       <w:bookmarkEnd w:id="17"/>
     </w:p>
     <w:p>
       <w:pPr>
-        <w:pStyle w:val="Ttulo2"/>
-        <w:jc w:val="both"/>
-        <w:rPr>
-          <w:rFonts w:cs="Arial"/>
-        </w:rPr>
-      </w:pPr>
-      <w:bookmarkStart w:id="18" w:name="_Toc423973350"/>
-      <w:r>
-        <w:rPr>
-          <w:rFonts w:cs="Arial"/>
-        </w:rPr>
-        <w:t>Formulario de Proveedor</w:t>
-      </w:r>
-      <w:bookmarkEnd w:id="18"/>
-    </w:p>
-    <w:p>
-      <w:pPr>
-        <w:jc w:val="both"/>
-        <w:rPr>
-          <w:rFonts w:ascii="Arial" w:hAnsi="Arial" w:cs="Arial"/>
-        </w:rPr>
-      </w:pPr>
-    </w:p>
-    <w:p>
-      <w:pPr>
-        <w:jc w:val="both"/>
-        <w:rPr>
-          <w:rFonts w:ascii="Arial" w:hAnsi="Arial" w:cs="Arial"/>
-        </w:rPr>
-      </w:pPr>
-      <w:r>
-        <w:rPr>
-          <w:rFonts w:ascii="Arial" w:hAnsi="Arial" w:cs="Arial"/>
-        </w:rPr>
-        <w:t>El formulario registrará información importante acerca de la empresa.</w:t>
+        <w:jc w:val="both"/>
+        <w:rPr>
+          <w:rFonts w:ascii="Arial" w:hAnsi="Arial" w:cs="Arial"/>
+        </w:rPr>
+      </w:pPr>
+      <w:r>
+        <w:rPr>
+          <w:rFonts w:ascii="Arial" w:hAnsi="Arial" w:cs="Arial"/>
+        </w:rPr>
+        <w:t xml:space="preserve">El formulario registrará información importante acerca </w:t>
+      </w:r>
+      <w:r>
+        <w:rPr>
+          <w:rFonts w:ascii="Arial" w:hAnsi="Arial" w:cs="Arial"/>
+        </w:rPr>
+        <w:t>la empresa proveedores de productos y servicios.</w:t>
       </w:r>
     </w:p>
     <w:p>
@@ -6122,7 +6290,7 @@
         </w:rPr>
         <w:drawing>
           <wp:inline distT="0" distB="0" distL="0" distR="0" wp14:anchorId="46D95C63" wp14:editId="1BBA0F4B">
-            <wp:extent cx="5114290" cy="2637155"/>
+            <wp:extent cx="4174679" cy="2152650"/>
             <wp:effectExtent l="0" t="0" r="0" b="0"/>
             <wp:docPr id="30" name="Imagen 30" descr="VistaProveedor1"/>
             <wp:cNvGraphicFramePr>
@@ -6138,7 +6306,7 @@
                     </pic:cNvPicPr>
                   </pic:nvPicPr>
                   <pic:blipFill>
-                    <a:blip r:embed="rId14">
+                    <a:blip r:embed="rId14" cstate="print">
                       <a:lum contrast="-20000"/>
                       <a:extLst>
                         <a:ext uri="{28A0092B-C50C-407E-A947-70E740481C1C}">
@@ -6154,7 +6322,7 @@
                   <pic:spPr bwMode="auto">
                     <a:xfrm>
                       <a:off x="0" y="0"/>
-                      <a:ext cx="5114290" cy="2637155"/>
+                      <a:ext cx="4176814" cy="2153751"/>
                     </a:xfrm>
                     <a:prstGeom prst="rect">
                       <a:avLst/>
@@ -6179,22 +6347,35 @@
           <w:rFonts w:ascii="Arial" w:hAnsi="Arial" w:cs="Arial"/>
         </w:rPr>
       </w:pPr>
-      <w:bookmarkStart w:id="19" w:name="_Toc423973291"/>
+      <w:bookmarkStart w:id="18" w:name="_Toc423973291"/>
       <w:r>
         <w:t xml:space="preserve">Ilustración </w:t>
       </w:r>
-      <w:fldSimple w:instr=" SEQ Ilustración \* ARABIC ">
-        <w:r>
-          <w:rPr>
-            <w:noProof/>
-          </w:rPr>
-          <w:t>6</w:t>
-        </w:r>
-      </w:fldSimple>
+      <w:r>
+        <w:fldChar w:fldCharType="begin"/>
+      </w:r>
+      <w:r>
+        <w:instrText xml:space="preserve"> SEQ Ilustración \* ARABIC </w:instrText>
+      </w:r>
+      <w:r>
+        <w:fldChar w:fldCharType="separate"/>
+      </w:r>
+      <w:r>
+        <w:rPr>
+          <w:noProof/>
+        </w:rPr>
+        <w:t>6</w:t>
+      </w:r>
+      <w:r>
+        <w:rPr>
+          <w:noProof/>
+        </w:rPr>
+        <w:fldChar w:fldCharType="end"/>
+      </w:r>
       <w:r>
         <w:t>Formulario de proveedor</w:t>
       </w:r>
-      <w:bookmarkEnd w:id="19"/>
+      <w:bookmarkEnd w:id="18"/>
     </w:p>
     <w:p>
       <w:pPr>
@@ -6204,7 +6385,7 @@
           <w:rFonts w:cs="Arial"/>
         </w:rPr>
       </w:pPr>
-      <w:bookmarkStart w:id="20" w:name="_Toc423973351"/>
+      <w:bookmarkStart w:id="19" w:name="_Toc423973351"/>
       <w:r>
         <w:rPr>
           <w:rFonts w:cs="Arial"/>
@@ -6212,20 +6393,26 @@
         <w:lastRenderedPageBreak/>
         <w:t>Formulario Activo</w:t>
       </w:r>
-      <w:bookmarkEnd w:id="20"/>
-    </w:p>
-    <w:p>
-      <w:pPr>
-        <w:jc w:val="both"/>
-        <w:rPr>
-          <w:rFonts w:ascii="Arial" w:hAnsi="Arial" w:cs="Arial"/>
-        </w:rPr>
-      </w:pPr>
-      <w:r>
-        <w:rPr>
-          <w:rFonts w:ascii="Arial" w:hAnsi="Arial" w:cs="Arial"/>
-        </w:rPr>
-        <w:t>El formulario solo indicará cuando comenzó a ser proveedor y  cuando ya deje de ser su proveedor.</w:t>
+      <w:bookmarkEnd w:id="19"/>
+    </w:p>
+    <w:p>
+      <w:pPr>
+        <w:jc w:val="both"/>
+        <w:rPr>
+          <w:rFonts w:ascii="Arial" w:hAnsi="Arial" w:cs="Arial"/>
+        </w:rPr>
+      </w:pPr>
+      <w:r>
+        <w:rPr>
+          <w:rFonts w:ascii="Arial" w:hAnsi="Arial" w:cs="Arial"/>
+        </w:rPr>
+        <w:t xml:space="preserve">El formulario solo indicará </w:t>
+      </w:r>
+      <w:r>
+        <w:rPr>
+          <w:rFonts w:ascii="Arial" w:hAnsi="Arial" w:cs="Arial"/>
+        </w:rPr>
+        <w:t>las fechas en las cuales un proveedor ha estado activo, es decir, periodos en los cuales la empresa tuvo contacto con el mismo.</w:t>
       </w:r>
     </w:p>
     <w:p>
@@ -6243,8 +6430,8 @@
         </w:rPr>
         <w:drawing>
           <wp:inline distT="0" distB="0" distL="0" distR="0" wp14:anchorId="315BB360" wp14:editId="25FD3495">
-            <wp:extent cx="4760860" cy="2965782"/>
-            <wp:effectExtent l="0" t="0" r="1905" b="6350"/>
+            <wp:extent cx="4388853" cy="2734039"/>
+            <wp:effectExtent l="0" t="0" r="0" b="9525"/>
             <wp:docPr id="2" name="Imagen 2" descr="C:\Users\stuart\AppData\Local\Microsoft\Windows\INetCache\Content.Word\VistasProveedor3.png"/>
             <wp:cNvGraphicFramePr>
               <a:graphicFrameLocks xmlns:a="http://schemas.openxmlformats.org/drawingml/2006/main" noChangeAspect="1"/>
@@ -6259,7 +6446,7 @@
                     </pic:cNvPicPr>
                   </pic:nvPicPr>
                   <pic:blipFill>
-                    <a:blip r:embed="rId15">
+                    <a:blip r:embed="rId15" cstate="print">
                       <a:extLst>
                         <a:ext uri="{28A0092B-C50C-407E-A947-70E740481C1C}">
                           <a14:useLocalDpi xmlns:a14="http://schemas.microsoft.com/office/drawing/2010/main" val="0"/>
@@ -6274,7 +6461,7 @@
                   <pic:spPr bwMode="auto">
                     <a:xfrm>
                       <a:off x="0" y="0"/>
-                      <a:ext cx="4767303" cy="2969795"/>
+                      <a:ext cx="4400335" cy="2741192"/>
                     </a:xfrm>
                     <a:prstGeom prst="rect">
                       <a:avLst/>
@@ -6299,22 +6486,35 @@
           <w:rFonts w:ascii="Arial" w:hAnsi="Arial" w:cs="Arial"/>
         </w:rPr>
       </w:pPr>
-      <w:bookmarkStart w:id="21" w:name="_Toc423973292"/>
+      <w:bookmarkStart w:id="20" w:name="_Toc423973292"/>
       <w:r>
         <w:t xml:space="preserve">Ilustración </w:t>
       </w:r>
-      <w:fldSimple w:instr=" SEQ Ilustración \* ARABIC ">
-        <w:r>
-          <w:rPr>
-            <w:noProof/>
-          </w:rPr>
-          <w:t>7</w:t>
-        </w:r>
-      </w:fldSimple>
+      <w:r>
+        <w:fldChar w:fldCharType="begin"/>
+      </w:r>
+      <w:r>
+        <w:instrText xml:space="preserve"> SEQ Ilustración \* ARABIC </w:instrText>
+      </w:r>
+      <w:r>
+        <w:fldChar w:fldCharType="separate"/>
+      </w:r>
+      <w:r>
+        <w:rPr>
+          <w:noProof/>
+        </w:rPr>
+        <w:t>7</w:t>
+      </w:r>
+      <w:r>
+        <w:rPr>
+          <w:noProof/>
+        </w:rPr>
+        <w:fldChar w:fldCharType="end"/>
+      </w:r>
       <w:r>
         <w:t>Formulario activo</w:t>
       </w:r>
-      <w:bookmarkEnd w:id="21"/>
+      <w:bookmarkEnd w:id="20"/>
     </w:p>
     <w:p>
       <w:pPr>
@@ -6347,7 +6547,19 @@
         <w:rPr>
           <w:rFonts w:ascii="Arial" w:hAnsi="Arial" w:cs="Arial"/>
         </w:rPr>
-        <w:t>Este formulario guardará los nombres de las marcas de las refacciones para que no sean alteradas al momento de registrar una nueva refacción.</w:t>
+        <w:t>Este formulario</w:t>
+      </w:r>
+      <w:r>
+        <w:rPr>
+          <w:rFonts w:ascii="Arial" w:hAnsi="Arial" w:cs="Arial"/>
+        </w:rPr>
+        <w:t xml:space="preserve"> solo</w:t>
+      </w:r>
+      <w:r>
+        <w:rPr>
+          <w:rFonts w:ascii="Arial" w:hAnsi="Arial" w:cs="Arial"/>
+        </w:rPr>
+        <w:t xml:space="preserve"> guardará los nombres de las marcas de las refacciones para que no sean alteradas al momento de registrar una nueva refacción.</w:t>
       </w:r>
     </w:p>
     <w:p>
@@ -6357,15 +6569,14 @@
       </w:pPr>
       <w:r>
         <w:rPr>
-          <w:rFonts w:ascii="Arial" w:hAnsi="Arial" w:cs="Arial"/>
           <w:noProof/>
           <w:lang w:eastAsia="es-MX"/>
         </w:rPr>
         <w:drawing>
-          <wp:inline distT="0" distB="0" distL="0" distR="0" wp14:anchorId="32584EC7" wp14:editId="00D2E703">
-            <wp:extent cx="4890725" cy="2998328"/>
-            <wp:effectExtent l="0" t="0" r="5715" b="0"/>
-            <wp:docPr id="32" name="Imagen 32" descr="AlmacenMarca"/>
+          <wp:inline distT="0" distB="0" distL="0" distR="0" wp14:anchorId="08133AA8" wp14:editId="13CFE595">
+            <wp:extent cx="4518709" cy="3200400"/>
+            <wp:effectExtent l="0" t="0" r="0" b="0"/>
+            <wp:docPr id="10" name="Imagen 10"/>
             <wp:cNvGraphicFramePr>
               <a:graphicFrameLocks xmlns:a="http://schemas.openxmlformats.org/drawingml/2006/main" noChangeAspect="1"/>
             </wp:cNvGraphicFramePr>
@@ -6373,37 +6584,23 @@
               <a:graphicData uri="http://schemas.openxmlformats.org/drawingml/2006/picture">
                 <pic:pic xmlns:pic="http://schemas.openxmlformats.org/drawingml/2006/picture">
                   <pic:nvPicPr>
-                    <pic:cNvPr id="0" name="Picture 288" descr="AlmacenMarca"/>
-                    <pic:cNvPicPr>
-                      <a:picLocks noChangeAspect="1" noChangeArrowheads="1"/>
-                    </pic:cNvPicPr>
+                    <pic:cNvPr id="1" name=""/>
+                    <pic:cNvPicPr/>
                   </pic:nvPicPr>
                   <pic:blipFill>
-                    <a:blip r:embed="rId16">
-                      <a:lum contrast="-20000"/>
-                      <a:extLst>
-                        <a:ext uri="{28A0092B-C50C-407E-A947-70E740481C1C}">
-                          <a14:useLocalDpi xmlns:a14="http://schemas.microsoft.com/office/drawing/2010/main" val="0"/>
-                        </a:ext>
-                      </a:extLst>
-                    </a:blip>
-                    <a:srcRect/>
+                    <a:blip r:embed="rId16"/>
                     <a:stretch>
                       <a:fillRect/>
                     </a:stretch>
                   </pic:blipFill>
-                  <pic:spPr bwMode="auto">
+                  <pic:spPr>
                     <a:xfrm>
                       <a:off x="0" y="0"/>
-                      <a:ext cx="4894415" cy="3000590"/>
+                      <a:ext cx="4529323" cy="3207918"/>
                     </a:xfrm>
                     <a:prstGeom prst="rect">
                       <a:avLst/>
                     </a:prstGeom>
-                    <a:noFill/>
-                    <a:ln>
-                      <a:noFill/>
-                    </a:ln>
                   </pic:spPr>
                 </pic:pic>
               </a:graphicData>
@@ -6417,34 +6614,47 @@
         <w:pStyle w:val="Descripcin"/>
         <w:jc w:val="center"/>
       </w:pPr>
-      <w:bookmarkStart w:id="22" w:name="_Toc423973293"/>
+      <w:bookmarkStart w:id="21" w:name="_Toc423973293"/>
       <w:r>
         <w:t xml:space="preserve">Ilustración </w:t>
       </w:r>
-      <w:fldSimple w:instr=" SEQ Ilustración \* ARABIC ">
-        <w:r>
-          <w:rPr>
-            <w:noProof/>
-          </w:rPr>
-          <w:t>8</w:t>
-        </w:r>
-      </w:fldSimple>
+      <w:r>
+        <w:fldChar w:fldCharType="begin"/>
+      </w:r>
+      <w:r>
+        <w:instrText xml:space="preserve"> SEQ Ilustración \* ARABIC </w:instrText>
+      </w:r>
+      <w:r>
+        <w:fldChar w:fldCharType="separate"/>
+      </w:r>
+      <w:r>
+        <w:rPr>
+          <w:noProof/>
+        </w:rPr>
+        <w:t>8</w:t>
+      </w:r>
+      <w:r>
+        <w:rPr>
+          <w:noProof/>
+        </w:rPr>
+        <w:fldChar w:fldCharType="end"/>
+      </w:r>
       <w:r>
         <w:t>Formulario marca</w:t>
       </w:r>
-      <w:bookmarkEnd w:id="22"/>
+      <w:bookmarkEnd w:id="21"/>
     </w:p>
     <w:p>
       <w:pPr>
         <w:pStyle w:val="Ttulo2"/>
         <w:jc w:val="both"/>
       </w:pPr>
-      <w:bookmarkStart w:id="23" w:name="_Toc423973352"/>
+      <w:bookmarkStart w:id="22" w:name="_Toc423973352"/>
       <w:r>
         <w:lastRenderedPageBreak/>
         <w:t>Formulario Compra.</w:t>
       </w:r>
-      <w:bookmarkEnd w:id="23"/>
+      <w:bookmarkEnd w:id="22"/>
     </w:p>
     <w:p>
       <w:pPr>
@@ -6466,19 +6676,13 @@
         <w:rPr>
           <w:rFonts w:ascii="Arial" w:hAnsi="Arial" w:cs="Arial"/>
         </w:rPr>
-        <w:t xml:space="preserve">Este formulario registra la fecha del pedido cuando se mandó a hacer o se </w:t>
-      </w:r>
-      <w:r>
-        <w:rPr>
-          <w:rFonts w:ascii="Arial" w:hAnsi="Arial" w:cs="Arial"/>
-        </w:rPr>
-        <w:t>hizo y fecha de registro junto con</w:t>
-      </w:r>
-      <w:r>
-        <w:rPr>
-          <w:rFonts w:ascii="Arial" w:hAnsi="Arial" w:cs="Arial"/>
-        </w:rPr>
-        <w:t xml:space="preserve"> la hora que indica que fue ingresado al sistema.</w:t>
+        <w:t xml:space="preserve">Este formulario registra </w:t>
+      </w:r>
+      <w:r>
+        <w:rPr>
+          <w:rFonts w:ascii="Arial" w:hAnsi="Arial" w:cs="Arial"/>
+        </w:rPr>
+        <w:t>la fecha y hora en que se ha levantado un pedido.</w:t>
       </w:r>
     </w:p>
     <w:p>
@@ -6497,8 +6701,8 @@
         </w:rPr>
         <w:drawing>
           <wp:inline distT="0" distB="0" distL="0" distR="0" wp14:anchorId="5D432B2B" wp14:editId="74DC026F">
-            <wp:extent cx="4512413" cy="2762702"/>
-            <wp:effectExtent l="0" t="0" r="2540" b="0"/>
+            <wp:extent cx="4254501" cy="2604796"/>
+            <wp:effectExtent l="0" t="0" r="0" b="5080"/>
             <wp:docPr id="33" name="Imagen 33" descr="AlmacenCompra"/>
             <wp:cNvGraphicFramePr>
               <a:graphicFrameLocks xmlns:a="http://schemas.openxmlformats.org/drawingml/2006/main" noChangeAspect="1"/>
@@ -6529,7 +6733,7 @@
                   <pic:spPr bwMode="auto">
                     <a:xfrm>
                       <a:off x="0" y="0"/>
-                      <a:ext cx="4516677" cy="2765312"/>
+                      <a:ext cx="4262496" cy="2609691"/>
                     </a:xfrm>
                     <a:prstGeom prst="rect">
                       <a:avLst/>
@@ -6551,54 +6755,73 @@
         <w:pStyle w:val="Descripcin"/>
         <w:jc w:val="center"/>
       </w:pPr>
-      <w:bookmarkStart w:id="24" w:name="_Toc423973294"/>
+      <w:bookmarkStart w:id="23" w:name="_Toc423973294"/>
       <w:r>
         <w:t xml:space="preserve">Ilustración </w:t>
       </w:r>
-      <w:fldSimple w:instr=" SEQ Ilustración \* ARABIC ">
-        <w:r>
-          <w:rPr>
-            <w:noProof/>
-          </w:rPr>
-          <w:t>9</w:t>
-        </w:r>
-      </w:fldSimple>
+      <w:r>
+        <w:fldChar w:fldCharType="begin"/>
+      </w:r>
+      <w:r>
+        <w:instrText xml:space="preserve"> SEQ Ilustración \* ARABIC </w:instrText>
+      </w:r>
+      <w:r>
+        <w:fldChar w:fldCharType="separate"/>
+      </w:r>
+      <w:r>
+        <w:rPr>
+          <w:noProof/>
+        </w:rPr>
+        <w:t>9</w:t>
+      </w:r>
+      <w:r>
+        <w:rPr>
+          <w:noProof/>
+        </w:rPr>
+        <w:fldChar w:fldCharType="end"/>
+      </w:r>
       <w:r>
         <w:t>Formulario compra</w:t>
       </w:r>
+      <w:bookmarkEnd w:id="23"/>
+    </w:p>
+    <w:p>
+      <w:pPr>
+        <w:pStyle w:val="Ttulo2"/>
+        <w:jc w:val="both"/>
+      </w:pPr>
+      <w:bookmarkStart w:id="24" w:name="_Toc423973353"/>
+      <w:r>
+        <w:t>Formulario Almacén</w:t>
+      </w:r>
       <w:bookmarkEnd w:id="24"/>
     </w:p>
     <w:p>
       <w:pPr>
-        <w:pStyle w:val="Ttulo2"/>
-        <w:jc w:val="both"/>
-      </w:pPr>
-      <w:bookmarkStart w:id="25" w:name="_Toc423973353"/>
-      <w:r>
-        <w:t>Formulario Almacén</w:t>
-      </w:r>
-      <w:bookmarkEnd w:id="25"/>
-    </w:p>
-    <w:p>
-      <w:pPr>
-        <w:jc w:val="both"/>
-        <w:rPr>
-          <w:rFonts w:ascii="Arial" w:hAnsi="Arial" w:cs="Arial"/>
-        </w:rPr>
-      </w:pPr>
-    </w:p>
-    <w:p>
-      <w:pPr>
-        <w:jc w:val="both"/>
-        <w:rPr>
-          <w:rFonts w:ascii="Arial" w:hAnsi="Arial" w:cs="Arial"/>
-        </w:rPr>
-      </w:pPr>
-      <w:r>
-        <w:rPr>
-          <w:rFonts w:ascii="Arial" w:hAnsi="Arial" w:cs="Arial"/>
-        </w:rPr>
-        <w:t>En  formulario almacén se registra al sistema las refacciones adquiridas.</w:t>
+        <w:jc w:val="both"/>
+        <w:rPr>
+          <w:rFonts w:ascii="Arial" w:hAnsi="Arial" w:cs="Arial"/>
+        </w:rPr>
+      </w:pPr>
+    </w:p>
+    <w:p>
+      <w:pPr>
+        <w:jc w:val="both"/>
+        <w:rPr>
+          <w:rFonts w:ascii="Arial" w:hAnsi="Arial" w:cs="Arial"/>
+        </w:rPr>
+      </w:pPr>
+      <w:r>
+        <w:rPr>
+          <w:rFonts w:ascii="Arial" w:hAnsi="Arial" w:cs="Arial"/>
+        </w:rPr>
+        <w:t>En  formulario almacén se registra al sis</w:t>
+      </w:r>
+      <w:r>
+        <w:rPr>
+          <w:rFonts w:ascii="Arial" w:hAnsi="Arial" w:cs="Arial"/>
+        </w:rPr>
+        <w:t>tema las refacciones adquiridas, aquí es importante destacar que se ofrece la posibilidad de registrar una nueva marca.</w:t>
       </w:r>
     </w:p>
     <w:p>
@@ -6608,18 +6831,14 @@
       </w:pPr>
       <w:r>
         <w:rPr>
-          <w:rFonts w:ascii="Arial" w:hAnsi="Arial" w:cs="Arial"/>
-          <w:b/>
           <w:noProof/>
-          <w:sz w:val="24"/>
-          <w:szCs w:val="24"/>
           <w:lang w:eastAsia="es-MX"/>
         </w:rPr>
         <w:drawing>
-          <wp:inline distT="0" distB="0" distL="0" distR="0" wp14:anchorId="11E7DC97" wp14:editId="070656F7">
-            <wp:extent cx="4595973" cy="2838893"/>
-            <wp:effectExtent l="0" t="0" r="0" b="0"/>
-            <wp:docPr id="34" name="Imagen 34" descr="AlmacenAlmacen"/>
+          <wp:inline distT="0" distB="0" distL="0" distR="0" wp14:anchorId="6D75D194" wp14:editId="2D2D084C">
+            <wp:extent cx="4273550" cy="3026298"/>
+            <wp:effectExtent l="0" t="0" r="0" b="3175"/>
+            <wp:docPr id="11" name="Imagen 11"/>
             <wp:cNvGraphicFramePr>
               <a:graphicFrameLocks xmlns:a="http://schemas.openxmlformats.org/drawingml/2006/main" noChangeAspect="1"/>
             </wp:cNvGraphicFramePr>
@@ -6627,37 +6846,23 @@
               <a:graphicData uri="http://schemas.openxmlformats.org/drawingml/2006/picture">
                 <pic:pic xmlns:pic="http://schemas.openxmlformats.org/drawingml/2006/picture">
                   <pic:nvPicPr>
-                    <pic:cNvPr id="0" name="Picture 292" descr="AlmacenAlmacen"/>
-                    <pic:cNvPicPr>
-                      <a:picLocks noChangeAspect="1" noChangeArrowheads="1"/>
-                    </pic:cNvPicPr>
+                    <pic:cNvPr id="1" name=""/>
+                    <pic:cNvPicPr/>
                   </pic:nvPicPr>
                   <pic:blipFill>
-                    <a:blip r:embed="rId18" cstate="print">
-                      <a:lum contrast="-20000"/>
-                      <a:extLst>
-                        <a:ext uri="{28A0092B-C50C-407E-A947-70E740481C1C}">
-                          <a14:useLocalDpi xmlns:a14="http://schemas.microsoft.com/office/drawing/2010/main" val="0"/>
-                        </a:ext>
-                      </a:extLst>
-                    </a:blip>
-                    <a:srcRect/>
+                    <a:blip r:embed="rId18"/>
                     <a:stretch>
                       <a:fillRect/>
                     </a:stretch>
                   </pic:blipFill>
-                  <pic:spPr bwMode="auto">
+                  <pic:spPr>
                     <a:xfrm>
                       <a:off x="0" y="0"/>
-                      <a:ext cx="4601022" cy="2842011"/>
+                      <a:ext cx="4278820" cy="3030030"/>
                     </a:xfrm>
                     <a:prstGeom prst="rect">
                       <a:avLst/>
                     </a:prstGeom>
-                    <a:noFill/>
-                    <a:ln>
-                      <a:noFill/>
-                    </a:ln>
                   </pic:spPr>
                 </pic:pic>
               </a:graphicData>
@@ -6671,22 +6876,35 @@
         <w:pStyle w:val="Descripcin"/>
         <w:jc w:val="center"/>
       </w:pPr>
-      <w:bookmarkStart w:id="26" w:name="_Toc423973295"/>
+      <w:bookmarkStart w:id="25" w:name="_Toc423973295"/>
       <w:r>
         <w:t xml:space="preserve">Ilustración </w:t>
       </w:r>
-      <w:fldSimple w:instr=" SEQ Ilustración \* ARABIC ">
-        <w:r>
-          <w:rPr>
-            <w:noProof/>
-          </w:rPr>
-          <w:t>10</w:t>
-        </w:r>
-      </w:fldSimple>
+      <w:r>
+        <w:fldChar w:fldCharType="begin"/>
+      </w:r>
+      <w:r>
+        <w:instrText xml:space="preserve"> SEQ Ilustración \* ARABIC </w:instrText>
+      </w:r>
+      <w:r>
+        <w:fldChar w:fldCharType="separate"/>
+      </w:r>
+      <w:r>
+        <w:rPr>
+          <w:noProof/>
+        </w:rPr>
+        <w:t>10</w:t>
+      </w:r>
+      <w:r>
+        <w:rPr>
+          <w:noProof/>
+        </w:rPr>
+        <w:fldChar w:fldCharType="end"/>
+      </w:r>
       <w:r>
         <w:t>Formulario almacén</w:t>
       </w:r>
-      <w:bookmarkEnd w:id="26"/>
+      <w:bookmarkEnd w:id="25"/>
     </w:p>
     <w:p>
       <w:pPr>
@@ -6697,7 +6915,7 @@
           <w:lang w:eastAsia="es-MX"/>
         </w:rPr>
       </w:pPr>
-      <w:bookmarkStart w:id="27" w:name="_Toc423973354"/>
+      <w:bookmarkStart w:id="26" w:name="_Toc423973354"/>
       <w:r>
         <w:rPr>
           <w:noProof/>
@@ -6706,7 +6924,7 @@
         <w:lastRenderedPageBreak/>
         <w:t>Formulario Detalle</w:t>
       </w:r>
-      <w:bookmarkEnd w:id="27"/>
+      <w:bookmarkEnd w:id="26"/>
     </w:p>
     <w:p>
       <w:pPr>
@@ -6733,7 +6951,15 @@
           <w:noProof/>
           <w:lang w:eastAsia="es-MX"/>
         </w:rPr>
-        <w:t>En formulario detalle se guardan los precios de las refacciones y la cantidad que se tiene.</w:t>
+        <w:t>En formulario detalle se guardan los precios de las refacciones y la cantidad</w:t>
+      </w:r>
+      <w:r>
+        <w:rPr>
+          <w:rFonts w:ascii="Arial" w:hAnsi="Arial" w:cs="Arial"/>
+          <w:noProof/>
+          <w:lang w:eastAsia="es-MX"/>
+        </w:rPr>
+        <w:t xml:space="preserve"> que se tiene, para los datos de folio y refacción se ofrece la posibilidad de recuperar los datos de manera automática.</w:t>
       </w:r>
     </w:p>
     <w:p>
@@ -6752,8 +6978,8 @@
         </w:rPr>
         <w:drawing>
           <wp:inline distT="0" distB="0" distL="0" distR="0" wp14:anchorId="3C9E8C74" wp14:editId="297F01F4">
-            <wp:extent cx="4421654" cy="2732567"/>
-            <wp:effectExtent l="0" t="0" r="0" b="0"/>
+            <wp:extent cx="4297567" cy="2655882"/>
+            <wp:effectExtent l="0" t="0" r="8255" b="0"/>
             <wp:docPr id="3" name="Imagen 3" descr="C:\Users\stuart\AppData\Local\Microsoft\Windows\INetCache\Content.Word\AlmacenDetalle.png"/>
             <wp:cNvGraphicFramePr>
               <a:graphicFrameLocks xmlns:a="http://schemas.openxmlformats.org/drawingml/2006/main" noChangeAspect="1"/>
@@ -6783,7 +7009,7 @@
                   <pic:spPr bwMode="auto">
                     <a:xfrm>
                       <a:off x="0" y="0"/>
-                      <a:ext cx="4430245" cy="2737876"/>
+                      <a:ext cx="4308423" cy="2662591"/>
                     </a:xfrm>
                     <a:prstGeom prst="rect">
                       <a:avLst/>
@@ -6805,22 +7031,35 @@
         <w:pStyle w:val="Descripcin"/>
         <w:jc w:val="center"/>
       </w:pPr>
-      <w:bookmarkStart w:id="28" w:name="_Toc423973296"/>
+      <w:bookmarkStart w:id="27" w:name="_Toc423973296"/>
       <w:r>
         <w:t xml:space="preserve">Ilustración </w:t>
       </w:r>
-      <w:fldSimple w:instr=" SEQ Ilustración \* ARABIC ">
-        <w:r>
-          <w:rPr>
-            <w:noProof/>
-          </w:rPr>
-          <w:t>11</w:t>
-        </w:r>
-      </w:fldSimple>
+      <w:r>
+        <w:fldChar w:fldCharType="begin"/>
+      </w:r>
+      <w:r>
+        <w:instrText xml:space="preserve"> SEQ Ilustración \* ARABIC </w:instrText>
+      </w:r>
+      <w:r>
+        <w:fldChar w:fldCharType="separate"/>
+      </w:r>
+      <w:r>
+        <w:rPr>
+          <w:noProof/>
+        </w:rPr>
+        <w:t>11</w:t>
+      </w:r>
+      <w:r>
+        <w:rPr>
+          <w:noProof/>
+        </w:rPr>
+        <w:fldChar w:fldCharType="end"/>
+      </w:r>
       <w:r>
         <w:t>Formulario detalle</w:t>
       </w:r>
-      <w:bookmarkEnd w:id="28"/>
+      <w:bookmarkEnd w:id="27"/>
     </w:p>
     <w:p>
       <w:pPr>
@@ -6858,7 +7097,13 @@
         <w:rPr>
           <w:rFonts w:ascii="Arial" w:hAnsi="Arial" w:cs="Arial"/>
         </w:rPr>
-        <w:t>En formulario ajuste se registrará el IVA actual.</w:t>
+        <w:t>En formulario aju</w:t>
+      </w:r>
+      <w:r>
+        <w:rPr>
+          <w:rFonts w:ascii="Arial" w:hAnsi="Arial" w:cs="Arial"/>
+        </w:rPr>
+        <w:t>ste se registrará el IVA actual relacionado con una refacción y el empleado que ha hecho los ajustes.</w:t>
       </w:r>
     </w:p>
     <w:p>
@@ -6877,8 +7122,8 @@
         </w:rPr>
         <w:drawing>
           <wp:inline distT="0" distB="0" distL="0" distR="0" wp14:anchorId="69732D80" wp14:editId="02A565D7">
-            <wp:extent cx="4508204" cy="2784044"/>
-            <wp:effectExtent l="0" t="0" r="6985" b="0"/>
+            <wp:extent cx="4403090" cy="2719130"/>
+            <wp:effectExtent l="0" t="0" r="0" b="5080"/>
             <wp:docPr id="35" name="Imagen 35" descr="AlmacenAjuste"/>
             <wp:cNvGraphicFramePr>
               <a:graphicFrameLocks xmlns:a="http://schemas.openxmlformats.org/drawingml/2006/main" noChangeAspect="1"/>
@@ -6909,7 +7154,7 @@
                   <pic:spPr bwMode="auto">
                     <a:xfrm>
                       <a:off x="0" y="0"/>
-                      <a:ext cx="4510614" cy="2785532"/>
+                      <a:ext cx="4408410" cy="2722415"/>
                     </a:xfrm>
                     <a:prstGeom prst="rect">
                       <a:avLst/>
@@ -6931,56 +7176,80 @@
         <w:pStyle w:val="Descripcin"/>
         <w:jc w:val="center"/>
       </w:pPr>
-      <w:bookmarkStart w:id="29" w:name="_Toc423973297"/>
+      <w:bookmarkStart w:id="28" w:name="_Toc423973297"/>
       <w:r>
         <w:t xml:space="preserve">Ilustración </w:t>
       </w:r>
-      <w:fldSimple w:instr=" SEQ Ilustración \* ARABIC ">
-        <w:r>
-          <w:rPr>
-            <w:noProof/>
-          </w:rPr>
-          <w:t>12</w:t>
-        </w:r>
-      </w:fldSimple>
+      <w:r>
+        <w:fldChar w:fldCharType="begin"/>
+      </w:r>
+      <w:r>
+        <w:instrText xml:space="preserve"> SEQ Ilustración \* ARABIC </w:instrText>
+      </w:r>
+      <w:r>
+        <w:fldChar w:fldCharType="separate"/>
+      </w:r>
+      <w:r>
+        <w:rPr>
+          <w:noProof/>
+        </w:rPr>
+        <w:t>12</w:t>
+      </w:r>
+      <w:r>
+        <w:rPr>
+          <w:noProof/>
+        </w:rPr>
+        <w:fldChar w:fldCharType="end"/>
+      </w:r>
       <w:r>
         <w:t>Formulario ajuste</w:t>
       </w:r>
-      <w:bookmarkEnd w:id="29"/>
-    </w:p>
-    <w:p/>
+      <w:bookmarkEnd w:id="28"/>
+    </w:p>
     <w:p>
       <w:pPr>
         <w:pStyle w:val="Ttulo2"/>
         <w:jc w:val="both"/>
       </w:pPr>
-      <w:bookmarkStart w:id="30" w:name="_Toc423973355"/>
+      <w:bookmarkStart w:id="29" w:name="_Toc423973355"/>
       <w:r>
         <w:lastRenderedPageBreak/>
         <w:t>Formulario Cliente</w:t>
       </w:r>
-      <w:bookmarkEnd w:id="30"/>
-    </w:p>
-    <w:p>
-      <w:pPr>
-        <w:jc w:val="both"/>
-        <w:rPr>
-          <w:rFonts w:ascii="Arial" w:hAnsi="Arial" w:cs="Arial"/>
-        </w:rPr>
-      </w:pPr>
-    </w:p>
-    <w:p>
-      <w:pPr>
-        <w:jc w:val="both"/>
-        <w:rPr>
-          <w:rFonts w:ascii="Arial" w:hAnsi="Arial" w:cs="Arial"/>
-        </w:rPr>
-      </w:pPr>
-      <w:r>
-        <w:rPr>
-          <w:rFonts w:ascii="Arial" w:hAnsi="Arial" w:cs="Arial"/>
-        </w:rPr>
-        <w:t>Con el formulario cliente registrará al cliente para tener una referencia del él.</w:t>
+      <w:bookmarkEnd w:id="29"/>
+    </w:p>
+    <w:p>
+      <w:pPr>
+        <w:jc w:val="both"/>
+        <w:rPr>
+          <w:rFonts w:ascii="Arial" w:hAnsi="Arial" w:cs="Arial"/>
+        </w:rPr>
+      </w:pPr>
+    </w:p>
+    <w:p>
+      <w:pPr>
+        <w:jc w:val="both"/>
+        <w:rPr>
+          <w:rFonts w:ascii="Arial" w:hAnsi="Arial" w:cs="Arial"/>
+        </w:rPr>
+      </w:pPr>
+      <w:r>
+        <w:rPr>
+          <w:rFonts w:ascii="Arial" w:hAnsi="Arial" w:cs="Arial"/>
+        </w:rPr>
+        <w:t>Con el formulario cliente registrará</w:t>
+      </w:r>
+      <w:r>
+        <w:rPr>
+          <w:rFonts w:ascii="Arial" w:hAnsi="Arial" w:cs="Arial"/>
+        </w:rPr>
+        <w:t xml:space="preserve"> de manera organizad los datos del</w:t>
+      </w:r>
+      <w:r>
+        <w:rPr>
+          <w:rFonts w:ascii="Arial" w:hAnsi="Arial" w:cs="Arial"/>
+        </w:rPr>
+        <w:t xml:space="preserve"> cliente para tener una referencia del él.</w:t>
       </w:r>
     </w:p>
     <w:p>
@@ -6990,18 +7259,14 @@
       </w:pPr>
       <w:r>
         <w:rPr>
-          <w:rFonts w:ascii="Arial" w:hAnsi="Arial" w:cs="Arial"/>
-          <w:b/>
           <w:noProof/>
-          <w:sz w:val="24"/>
-          <w:szCs w:val="24"/>
           <w:lang w:eastAsia="es-MX"/>
         </w:rPr>
         <w:drawing>
-          <wp:inline distT="0" distB="0" distL="0" distR="0" wp14:anchorId="381A23F9" wp14:editId="5DE2DD8C">
-            <wp:extent cx="4488126" cy="2732567"/>
-            <wp:effectExtent l="0" t="0" r="8255" b="0"/>
-            <wp:docPr id="5" name="Imagen 5" descr="C:\Users\stuart\AppData\Local\Microsoft\Windows\INetCache\Content.Word\RegistroCliente.png"/>
+          <wp:inline distT="0" distB="0" distL="0" distR="0" wp14:anchorId="40DB83D0" wp14:editId="4D8C0402">
+            <wp:extent cx="3594735" cy="2553086"/>
+            <wp:effectExtent l="0" t="0" r="5715" b="0"/>
+            <wp:docPr id="13" name="Imagen 13"/>
             <wp:cNvGraphicFramePr>
               <a:graphicFrameLocks xmlns:a="http://schemas.openxmlformats.org/drawingml/2006/main" noChangeAspect="1"/>
             </wp:cNvGraphicFramePr>
@@ -7009,13 +7274,149 @@
               <a:graphicData uri="http://schemas.openxmlformats.org/drawingml/2006/picture">
                 <pic:pic xmlns:pic="http://schemas.openxmlformats.org/drawingml/2006/picture">
                   <pic:nvPicPr>
-                    <pic:cNvPr id="0" name="Picture 97" descr="C:\Users\stuart\AppData\Local\Microsoft\Windows\INetCache\Content.Word\RegistroCliente.png"/>
+                    <pic:cNvPr id="1" name=""/>
+                    <pic:cNvPicPr/>
+                  </pic:nvPicPr>
+                  <pic:blipFill>
+                    <a:blip r:embed="rId21"/>
+                    <a:stretch>
+                      <a:fillRect/>
+                    </a:stretch>
+                  </pic:blipFill>
+                  <pic:spPr>
+                    <a:xfrm>
+                      <a:off x="0" y="0"/>
+                      <a:ext cx="3607307" cy="2562015"/>
+                    </a:xfrm>
+                    <a:prstGeom prst="rect">
+                      <a:avLst/>
+                    </a:prstGeom>
+                  </pic:spPr>
+                </pic:pic>
+              </a:graphicData>
+            </a:graphic>
+          </wp:inline>
+        </w:drawing>
+      </w:r>
+    </w:p>
+    <w:p>
+      <w:pPr>
+        <w:pStyle w:val="Descripcin"/>
+        <w:jc w:val="center"/>
+        <w:rPr>
+          <w:rFonts w:ascii="Arial" w:hAnsi="Arial" w:cs="Arial"/>
+        </w:rPr>
+      </w:pPr>
+      <w:bookmarkStart w:id="30" w:name="_Toc423973298"/>
+      <w:r>
+        <w:t xml:space="preserve">Ilustración </w:t>
+      </w:r>
+      <w:r>
+        <w:fldChar w:fldCharType="begin"/>
+      </w:r>
+      <w:r>
+        <w:instrText xml:space="preserve"> SEQ Ilustración \* ARABIC </w:instrText>
+      </w:r>
+      <w:r>
+        <w:fldChar w:fldCharType="separate"/>
+      </w:r>
+      <w:r>
+        <w:rPr>
+          <w:noProof/>
+        </w:rPr>
+        <w:t>13</w:t>
+      </w:r>
+      <w:r>
+        <w:rPr>
+          <w:noProof/>
+        </w:rPr>
+        <w:fldChar w:fldCharType="end"/>
+      </w:r>
+      <w:r>
+        <w:t>Formulario cliente</w:t>
+      </w:r>
+      <w:bookmarkEnd w:id="30"/>
+    </w:p>
+    <w:p>
+      <w:pPr>
+        <w:jc w:val="both"/>
+        <w:rPr>
+          <w:rFonts w:ascii="Arial" w:hAnsi="Arial" w:cs="Arial"/>
+        </w:rPr>
+      </w:pPr>
+    </w:p>
+    <w:p>
+      <w:pPr>
+        <w:pStyle w:val="Ttulo2"/>
+        <w:jc w:val="both"/>
+      </w:pPr>
+      <w:bookmarkStart w:id="31" w:name="_Toc423973356"/>
+      <w:r>
+        <w:t>Formulario Motocicleta</w:t>
+      </w:r>
+      <w:bookmarkEnd w:id="31"/>
+    </w:p>
+    <w:p>
+      <w:pPr>
+        <w:jc w:val="both"/>
+        <w:rPr>
+          <w:rFonts w:ascii="Arial" w:hAnsi="Arial" w:cs="Arial"/>
+        </w:rPr>
+      </w:pPr>
+    </w:p>
+    <w:p>
+      <w:pPr>
+        <w:jc w:val="both"/>
+        <w:rPr>
+          <w:rFonts w:ascii="Arial" w:hAnsi="Arial" w:cs="Arial"/>
+        </w:rPr>
+      </w:pPr>
+      <w:r>
+        <w:rPr>
+          <w:rFonts w:ascii="Arial" w:hAnsi="Arial" w:cs="Arial"/>
+        </w:rPr>
+        <w:t>El formulario motocicleta guardará los datos de la motocicle</w:t>
+      </w:r>
+      <w:r>
+        <w:rPr>
+          <w:rFonts w:ascii="Arial" w:hAnsi="Arial" w:cs="Arial"/>
+        </w:rPr>
+        <w:t>ta y a que cliente le pertenece, igualmente de manera automática se puede asignar los datos del empleado que registra el vehículo y la marca correspondiente.</w:t>
+      </w:r>
+    </w:p>
+    <w:p>
+      <w:pPr>
+        <w:keepNext/>
+        <w:jc w:val="center"/>
+      </w:pPr>
+      <w:r>
+        <w:rPr>
+          <w:rFonts w:ascii="Arial" w:hAnsi="Arial" w:cs="Arial"/>
+          <w:b/>
+          <w:noProof/>
+          <w:sz w:val="24"/>
+          <w:szCs w:val="24"/>
+          <w:lang w:eastAsia="es-MX"/>
+        </w:rPr>
+        <w:drawing>
+          <wp:inline distT="0" distB="0" distL="0" distR="0" wp14:anchorId="70BC311C" wp14:editId="7EB4E7B1">
+            <wp:extent cx="4413585" cy="2705100"/>
+            <wp:effectExtent l="0" t="0" r="6350" b="0"/>
+            <wp:docPr id="4" name="Imagen 4" descr="C:\Users\stuart\AppData\Local\Microsoft\Windows\INetCache\Content.Word\RegistroMotocicleta.png"/>
+            <wp:cNvGraphicFramePr>
+              <a:graphicFrameLocks xmlns:a="http://schemas.openxmlformats.org/drawingml/2006/main" noChangeAspect="1"/>
+            </wp:cNvGraphicFramePr>
+            <a:graphic xmlns:a="http://schemas.openxmlformats.org/drawingml/2006/main">
+              <a:graphicData uri="http://schemas.openxmlformats.org/drawingml/2006/picture">
+                <pic:pic xmlns:pic="http://schemas.openxmlformats.org/drawingml/2006/picture">
+                  <pic:nvPicPr>
+                    <pic:cNvPr id="0" name="Picture 95" descr="C:\Users\stuart\AppData\Local\Microsoft\Windows\INetCache\Content.Word\RegistroMotocicleta.png"/>
                     <pic:cNvPicPr>
                       <a:picLocks noChangeAspect="1" noChangeArrowheads="1"/>
                     </pic:cNvPicPr>
                   </pic:nvPicPr>
                   <pic:blipFill>
-                    <a:blip r:embed="rId21" cstate="print">
+                    <a:blip r:embed="rId22" cstate="print">
                       <a:extLst>
                         <a:ext uri="{28A0092B-C50C-407E-A947-70E740481C1C}">
                           <a14:useLocalDpi xmlns:a14="http://schemas.microsoft.com/office/drawing/2010/main" val="0"/>
@@ -7030,7 +7431,7 @@
                   <pic:spPr bwMode="auto">
                     <a:xfrm>
                       <a:off x="0" y="0"/>
-                      <a:ext cx="4496262" cy="2737521"/>
+                      <a:ext cx="4429686" cy="2714968"/>
                     </a:xfrm>
                     <a:prstGeom prst="rect">
                       <a:avLst/>
@@ -7055,62 +7456,60 @@
           <w:rFonts w:ascii="Arial" w:hAnsi="Arial" w:cs="Arial"/>
         </w:rPr>
       </w:pPr>
-      <w:bookmarkStart w:id="31" w:name="_Toc423973298"/>
+      <w:bookmarkStart w:id="32" w:name="_Toc423973299"/>
       <w:r>
         <w:t xml:space="preserve">Ilustración </w:t>
       </w:r>
-      <w:fldSimple w:instr=" SEQ Ilustración \* ARABIC ">
-        <w:r>
-          <w:rPr>
-            <w:noProof/>
-          </w:rPr>
-          <w:t>13</w:t>
-        </w:r>
-      </w:fldSimple>
-      <w:r>
-        <w:t>Formulario cliente</w:t>
-      </w:r>
-      <w:bookmarkEnd w:id="31"/>
-    </w:p>
-    <w:p>
-      <w:pPr>
-        <w:jc w:val="both"/>
-        <w:rPr>
-          <w:rFonts w:ascii="Arial" w:hAnsi="Arial" w:cs="Arial"/>
-        </w:rPr>
-      </w:pPr>
+      <w:r>
+        <w:fldChar w:fldCharType="begin"/>
+      </w:r>
+      <w:r>
+        <w:instrText xml:space="preserve"> SEQ Ilustración \* ARABIC </w:instrText>
+      </w:r>
+      <w:r>
+        <w:fldChar w:fldCharType="separate"/>
+      </w:r>
+      <w:r>
+        <w:rPr>
+          <w:noProof/>
+        </w:rPr>
+        <w:t>14</w:t>
+      </w:r>
+      <w:r>
+        <w:rPr>
+          <w:noProof/>
+        </w:rPr>
+        <w:fldChar w:fldCharType="end"/>
+      </w:r>
+      <w:r>
+        <w:t>Formulario motocicleta</w:t>
+      </w:r>
+      <w:bookmarkEnd w:id="32"/>
     </w:p>
     <w:p>
       <w:pPr>
         <w:pStyle w:val="Ttulo2"/>
         <w:jc w:val="both"/>
       </w:pPr>
-      <w:bookmarkStart w:id="32" w:name="_Toc423973356"/>
-      <w:r>
-        <w:t>Formulario Motocicleta</w:t>
-      </w:r>
-      <w:bookmarkEnd w:id="32"/>
-    </w:p>
-    <w:p>
-      <w:pPr>
-        <w:jc w:val="both"/>
-        <w:rPr>
-          <w:rFonts w:ascii="Arial" w:hAnsi="Arial" w:cs="Arial"/>
-        </w:rPr>
-      </w:pPr>
-    </w:p>
-    <w:p>
-      <w:pPr>
-        <w:jc w:val="both"/>
-        <w:rPr>
-          <w:rFonts w:ascii="Arial" w:hAnsi="Arial" w:cs="Arial"/>
-        </w:rPr>
-      </w:pPr>
-      <w:r>
-        <w:rPr>
-          <w:rFonts w:ascii="Arial" w:hAnsi="Arial" w:cs="Arial"/>
-        </w:rPr>
-        <w:t>El formulario motocicleta guardará los datos de la motocicleta y a que cliente le pertenece.</w:t>
+      <w:bookmarkStart w:id="33" w:name="_Toc423973357"/>
+      <w:r>
+        <w:lastRenderedPageBreak/>
+        <w:t>Formulario CheckList</w:t>
+      </w:r>
+      <w:bookmarkEnd w:id="33"/>
+    </w:p>
+    <w:p>
+      <w:pPr>
+        <w:jc w:val="both"/>
+        <w:rPr>
+          <w:rFonts w:ascii="Arial" w:hAnsi="Arial" w:cs="Arial"/>
+        </w:rPr>
+      </w:pPr>
+      <w:r>
+        <w:rPr>
+          <w:rFonts w:ascii="Arial" w:hAnsi="Arial" w:cs="Arial"/>
+        </w:rPr>
+        <w:t>En este formulario será llenado para cuando se hace una revisión a la motocicleta asegurar que no va ver reclamaciones por defectos como golpes o rayones en la moto que no se le hicieron accidentalmente en el taller y registrar supuesta falla y dar un diagnóstico.</w:t>
       </w:r>
     </w:p>
     <w:p>
@@ -7120,18 +7519,14 @@
       </w:pPr>
       <w:r>
         <w:rPr>
-          <w:rFonts w:ascii="Arial" w:hAnsi="Arial" w:cs="Arial"/>
-          <w:b/>
           <w:noProof/>
-          <w:sz w:val="24"/>
-          <w:szCs w:val="24"/>
           <w:lang w:eastAsia="es-MX"/>
         </w:rPr>
         <w:drawing>
-          <wp:inline distT="0" distB="0" distL="0" distR="0" wp14:anchorId="70BC311C" wp14:editId="7EB4E7B1">
-            <wp:extent cx="4770660" cy="2923953"/>
+          <wp:inline distT="0" distB="0" distL="0" distR="0" wp14:anchorId="55045DED" wp14:editId="7490C850">
+            <wp:extent cx="4402442" cy="3114675"/>
             <wp:effectExtent l="0" t="0" r="0" b="0"/>
-            <wp:docPr id="4" name="Imagen 4" descr="C:\Users\stuart\AppData\Local\Microsoft\Windows\INetCache\Content.Word\RegistroMotocicleta.png"/>
+            <wp:docPr id="12" name="Imagen 12"/>
             <wp:cNvGraphicFramePr>
               <a:graphicFrameLocks xmlns:a="http://schemas.openxmlformats.org/drawingml/2006/main" noChangeAspect="1"/>
             </wp:cNvGraphicFramePr>
@@ -7139,36 +7534,23 @@
               <a:graphicData uri="http://schemas.openxmlformats.org/drawingml/2006/picture">
                 <pic:pic xmlns:pic="http://schemas.openxmlformats.org/drawingml/2006/picture">
                   <pic:nvPicPr>
-                    <pic:cNvPr id="0" name="Picture 95" descr="C:\Users\stuart\AppData\Local\Microsoft\Windows\INetCache\Content.Word\RegistroMotocicleta.png"/>
-                    <pic:cNvPicPr>
-                      <a:picLocks noChangeAspect="1" noChangeArrowheads="1"/>
-                    </pic:cNvPicPr>
+                    <pic:cNvPr id="1" name=""/>
+                    <pic:cNvPicPr/>
                   </pic:nvPicPr>
                   <pic:blipFill>
-                    <a:blip r:embed="rId22">
-                      <a:extLst>
-                        <a:ext uri="{28A0092B-C50C-407E-A947-70E740481C1C}">
-                          <a14:useLocalDpi xmlns:a14="http://schemas.microsoft.com/office/drawing/2010/main" val="0"/>
-                        </a:ext>
-                      </a:extLst>
-                    </a:blip>
-                    <a:srcRect/>
+                    <a:blip r:embed="rId23"/>
                     <a:stretch>
                       <a:fillRect/>
                     </a:stretch>
                   </pic:blipFill>
-                  <pic:spPr bwMode="auto">
+                  <pic:spPr>
                     <a:xfrm>
                       <a:off x="0" y="0"/>
-                      <a:ext cx="4784010" cy="2932135"/>
+                      <a:ext cx="4408845" cy="3119205"/>
                     </a:xfrm>
                     <a:prstGeom prst="rect">
                       <a:avLst/>
                     </a:prstGeom>
-                    <a:noFill/>
-                    <a:ln>
-                      <a:noFill/>
-                    </a:ln>
                   </pic:spPr>
                 </pic:pic>
               </a:graphicData>
@@ -7185,170 +7567,65 @@
           <w:rFonts w:ascii="Arial" w:hAnsi="Arial" w:cs="Arial"/>
         </w:rPr>
       </w:pPr>
-      <w:bookmarkStart w:id="33" w:name="_Toc423973299"/>
+      <w:bookmarkStart w:id="34" w:name="_Toc423973300"/>
       <w:r>
         <w:t xml:space="preserve">Ilustración </w:t>
       </w:r>
-      <w:fldSimple w:instr=" SEQ Ilustración \* ARABIC ">
-        <w:r>
-          <w:rPr>
-            <w:noProof/>
-          </w:rPr>
-          <w:t>14</w:t>
-        </w:r>
-      </w:fldSimple>
-      <w:r>
-        <w:t>Formulario motocicleta</w:t>
-      </w:r>
-      <w:bookmarkEnd w:id="33"/>
+      <w:r>
+        <w:fldChar w:fldCharType="begin"/>
+      </w:r>
+      <w:r>
+        <w:instrText xml:space="preserve"> SEQ Ilustración \* ARABIC </w:instrText>
+      </w:r>
+      <w:r>
+        <w:fldChar w:fldCharType="separate"/>
+      </w:r>
+      <w:r>
+        <w:rPr>
+          <w:noProof/>
+        </w:rPr>
+        <w:t>15</w:t>
+      </w:r>
+      <w:r>
+        <w:rPr>
+          <w:noProof/>
+        </w:rPr>
+        <w:fldChar w:fldCharType="end"/>
+      </w:r>
+      <w:r>
+        <w:t>Formulario checklist</w:t>
+      </w:r>
+      <w:bookmarkEnd w:id="34"/>
     </w:p>
     <w:p>
       <w:pPr>
         <w:pStyle w:val="Ttulo2"/>
         <w:jc w:val="both"/>
       </w:pPr>
-      <w:bookmarkStart w:id="34" w:name="_Toc423973357"/>
-      <w:r>
-        <w:lastRenderedPageBreak/>
-        <w:t>Formulario CheckList</w:t>
-      </w:r>
-      <w:bookmarkEnd w:id="34"/>
-    </w:p>
-    <w:p>
-      <w:pPr>
-        <w:jc w:val="both"/>
-        <w:rPr>
-          <w:rFonts w:ascii="Arial" w:hAnsi="Arial" w:cs="Arial"/>
-        </w:rPr>
-      </w:pPr>
-    </w:p>
-    <w:p>
-      <w:pPr>
-        <w:jc w:val="both"/>
-        <w:rPr>
-          <w:rFonts w:ascii="Arial" w:hAnsi="Arial" w:cs="Arial"/>
-        </w:rPr>
-      </w:pPr>
-      <w:r>
-        <w:rPr>
-          <w:rFonts w:ascii="Arial" w:hAnsi="Arial" w:cs="Arial"/>
-        </w:rPr>
-        <w:t>En este formulario será llenado para cuando se hace una revisión a la motocicleta asegurar que no va ver reclamaciones por defectos como golpes o rayones en la moto que no se le hicieron accidentalmente en el taller y registrar supuesta falla y dar un diagnóstico.</w:t>
-      </w:r>
-    </w:p>
-    <w:p>
-      <w:pPr>
-        <w:keepNext/>
-        <w:jc w:val="center"/>
-      </w:pPr>
-      <w:r>
-        <w:rPr>
-          <w:rFonts w:ascii="Arial" w:hAnsi="Arial" w:cs="Arial"/>
-          <w:b/>
-          <w:noProof/>
-          <w:sz w:val="24"/>
-          <w:szCs w:val="24"/>
-          <w:lang w:eastAsia="es-MX"/>
-        </w:rPr>
-        <w:drawing>
-          <wp:inline distT="0" distB="0" distL="0" distR="0" wp14:anchorId="4DBD6267" wp14:editId="7574F3B3">
-            <wp:extent cx="4658803" cy="2882141"/>
-            <wp:effectExtent l="0" t="0" r="8890" b="0"/>
-            <wp:docPr id="37" name="Imagen 37" descr="ReparacionCheckList"/>
-            <wp:cNvGraphicFramePr>
-              <a:graphicFrameLocks xmlns:a="http://schemas.openxmlformats.org/drawingml/2006/main" noChangeAspect="1"/>
-            </wp:cNvGraphicFramePr>
-            <a:graphic xmlns:a="http://schemas.openxmlformats.org/drawingml/2006/main">
-              <a:graphicData uri="http://schemas.openxmlformats.org/drawingml/2006/picture">
-                <pic:pic xmlns:pic="http://schemas.openxmlformats.org/drawingml/2006/picture">
-                  <pic:nvPicPr>
-                    <pic:cNvPr id="0" name="Picture 298" descr="ReparacionCheckList"/>
-                    <pic:cNvPicPr>
-                      <a:picLocks noChangeAspect="1" noChangeArrowheads="1"/>
-                    </pic:cNvPicPr>
-                  </pic:nvPicPr>
-                  <pic:blipFill>
-                    <a:blip r:embed="rId23">
-                      <a:lum contrast="-20000"/>
-                      <a:extLst>
-                        <a:ext uri="{28A0092B-C50C-407E-A947-70E740481C1C}">
-                          <a14:useLocalDpi xmlns:a14="http://schemas.microsoft.com/office/drawing/2010/main" val="0"/>
-                        </a:ext>
-                      </a:extLst>
-                    </a:blip>
-                    <a:srcRect/>
-                    <a:stretch>
-                      <a:fillRect/>
-                    </a:stretch>
-                  </pic:blipFill>
-                  <pic:spPr bwMode="auto">
-                    <a:xfrm>
-                      <a:off x="0" y="0"/>
-                      <a:ext cx="4661121" cy="2883575"/>
-                    </a:xfrm>
-                    <a:prstGeom prst="rect">
-                      <a:avLst/>
-                    </a:prstGeom>
-                    <a:noFill/>
-                    <a:ln>
-                      <a:noFill/>
-                    </a:ln>
-                  </pic:spPr>
-                </pic:pic>
-              </a:graphicData>
-            </a:graphic>
-          </wp:inline>
-        </w:drawing>
-      </w:r>
-    </w:p>
-    <w:p>
-      <w:pPr>
-        <w:pStyle w:val="Descripcin"/>
-        <w:jc w:val="center"/>
-        <w:rPr>
-          <w:rFonts w:ascii="Arial" w:hAnsi="Arial" w:cs="Arial"/>
-        </w:rPr>
-      </w:pPr>
-      <w:bookmarkStart w:id="35" w:name="_Toc423973300"/>
-      <w:r>
-        <w:t xml:space="preserve">Ilustración </w:t>
-      </w:r>
-      <w:fldSimple w:instr=" SEQ Ilustración \* ARABIC ">
-        <w:r>
-          <w:rPr>
-            <w:noProof/>
-          </w:rPr>
-          <w:t>15</w:t>
-        </w:r>
-      </w:fldSimple>
-      <w:r>
-        <w:t>Formulario checklist</w:t>
+      <w:bookmarkStart w:id="35" w:name="_Toc423973358"/>
+      <w:r>
+        <w:t>Formulario Reparación</w:t>
       </w:r>
       <w:bookmarkEnd w:id="35"/>
     </w:p>
     <w:p>
       <w:pPr>
-        <w:pStyle w:val="Ttulo2"/>
-        <w:jc w:val="both"/>
-      </w:pPr>
-      <w:bookmarkStart w:id="36" w:name="_Toc423973358"/>
-      <w:r>
-        <w:t>Formulario Reparación</w:t>
-      </w:r>
-      <w:bookmarkEnd w:id="36"/>
-    </w:p>
-    <w:p>
-      <w:pPr>
-        <w:jc w:val="both"/>
-        <w:rPr>
-          <w:rFonts w:ascii="Arial" w:hAnsi="Arial" w:cs="Arial"/>
-        </w:rPr>
-      </w:pPr>
-      <w:r>
-        <w:rPr>
-          <w:rFonts w:ascii="Arial" w:hAnsi="Arial" w:cs="Arial"/>
-        </w:rPr>
-        <w:t>En formulario Reparación ya llenado el checklist ahora registramos la reparación.</w:t>
+        <w:jc w:val="both"/>
+        <w:rPr>
+          <w:rFonts w:ascii="Arial" w:hAnsi="Arial" w:cs="Arial"/>
+        </w:rPr>
+      </w:pPr>
+      <w:r>
+        <w:rPr>
+          <w:rFonts w:ascii="Arial" w:hAnsi="Arial" w:cs="Arial"/>
+        </w:rPr>
+        <w:t xml:space="preserve">En formulario Reparación ya llenado el checklist </w:t>
+      </w:r>
+      <w:r>
+        <w:rPr>
+          <w:rFonts w:ascii="Arial" w:hAnsi="Arial" w:cs="Arial"/>
+        </w:rPr>
+        <w:t>se puede proceder a registrar la reparación realizada.</w:t>
       </w:r>
     </w:p>
     <w:p>
@@ -7424,63 +7701,86 @@
           <w:rFonts w:ascii="Arial" w:hAnsi="Arial" w:cs="Arial"/>
         </w:rPr>
       </w:pPr>
-      <w:bookmarkStart w:id="37" w:name="_Toc423973301"/>
+      <w:bookmarkStart w:id="36" w:name="_Toc423973301"/>
       <w:r>
         <w:t xml:space="preserve">Ilustración </w:t>
       </w:r>
-      <w:fldSimple w:instr=" SEQ Ilustración \* ARABIC ">
-        <w:r>
-          <w:rPr>
-            <w:noProof/>
-          </w:rPr>
-          <w:t>16</w:t>
-        </w:r>
-      </w:fldSimple>
-      <w:r>
-        <w:t>Formulario reparación</w:t>
-      </w:r>
-      <w:bookmarkEnd w:id="37"/>
-    </w:p>
-    <w:p>
-      <w:pPr>
-        <w:jc w:val="both"/>
-        <w:rPr>
-          <w:rFonts w:ascii="Arial" w:hAnsi="Arial" w:cs="Arial"/>
-        </w:rPr>
-      </w:pPr>
+      <w:r>
+        <w:fldChar w:fldCharType="begin"/>
+      </w:r>
+      <w:r>
+        <w:instrText xml:space="preserve"> SEQ Ilustración \* ARABIC </w:instrText>
+      </w:r>
+      <w:r>
+        <w:fldChar w:fldCharType="separate"/>
+      </w:r>
+      <w:r>
+        <w:rPr>
+          <w:noProof/>
+        </w:rPr>
+        <w:t>16</w:t>
+      </w:r>
+      <w:r>
+        <w:rPr>
+          <w:noProof/>
+        </w:rPr>
+        <w:fldChar w:fldCharType="end"/>
+      </w:r>
+      <w:r>
+        <w:t>Formulario reparació</w:t>
+      </w:r>
+      <w:bookmarkEnd w:id="36"/>
     </w:p>
     <w:p>
       <w:pPr>
         <w:pStyle w:val="Ttulo2"/>
         <w:jc w:val="both"/>
       </w:pPr>
-      <w:bookmarkStart w:id="38" w:name="_Toc423973359"/>
+      <w:bookmarkStart w:id="37" w:name="_Toc423973359"/>
       <w:r>
         <w:lastRenderedPageBreak/>
         <w:t>Formulario Servicios</w:t>
       </w:r>
-      <w:bookmarkEnd w:id="38"/>
-    </w:p>
-    <w:p>
-      <w:pPr>
-        <w:jc w:val="both"/>
-        <w:rPr>
-          <w:rFonts w:ascii="Arial" w:hAnsi="Arial" w:cs="Arial"/>
-        </w:rPr>
-      </w:pPr>
-    </w:p>
-    <w:p>
-      <w:pPr>
-        <w:jc w:val="both"/>
-        <w:rPr>
-          <w:rFonts w:ascii="Arial" w:hAnsi="Arial" w:cs="Arial"/>
-        </w:rPr>
-      </w:pPr>
-      <w:r>
-        <w:rPr>
-          <w:rFonts w:ascii="Arial" w:hAnsi="Arial" w:cs="Arial"/>
-        </w:rPr>
-        <w:t>En formulario Servicios se registrarán los nombres del servicio que maneja el taller, así como; limpieza de frenos, lavado de carburador, etc.</w:t>
+      <w:bookmarkEnd w:id="37"/>
+    </w:p>
+    <w:p>
+      <w:pPr>
+        <w:jc w:val="both"/>
+        <w:rPr>
+          <w:rFonts w:ascii="Arial" w:hAnsi="Arial" w:cs="Arial"/>
+        </w:rPr>
+      </w:pPr>
+    </w:p>
+    <w:p>
+      <w:pPr>
+        <w:jc w:val="both"/>
+        <w:rPr>
+          <w:rFonts w:ascii="Arial" w:hAnsi="Arial" w:cs="Arial"/>
+        </w:rPr>
+      </w:pPr>
+      <w:r>
+        <w:rPr>
+          <w:rFonts w:ascii="Arial" w:hAnsi="Arial" w:cs="Arial"/>
+        </w:rPr>
+        <w:t xml:space="preserve">En formulario Servicios se registrarán los nombres del servicio </w:t>
+      </w:r>
+      <w:r>
+        <w:rPr>
+          <w:rFonts w:ascii="Arial" w:hAnsi="Arial" w:cs="Arial"/>
+        </w:rPr>
+        <w:t xml:space="preserve">y contros </w:t>
+      </w:r>
+      <w:r>
+        <w:rPr>
+          <w:rFonts w:ascii="Arial" w:hAnsi="Arial" w:cs="Arial"/>
+        </w:rPr>
+        <w:t>que maneja el taller</w:t>
+      </w:r>
+      <w:r>
+        <w:rPr>
+          <w:rFonts w:ascii="Arial" w:hAnsi="Arial" w:cs="Arial"/>
+        </w:rPr>
+        <w:t>.</w:t>
       </w:r>
     </w:p>
     <w:p>
@@ -7490,18 +7790,14 @@
       </w:pPr>
       <w:r>
         <w:rPr>
-          <w:rFonts w:ascii="Arial" w:hAnsi="Arial" w:cs="Arial"/>
-          <w:b/>
           <w:noProof/>
-          <w:sz w:val="24"/>
-          <w:szCs w:val="24"/>
           <w:lang w:eastAsia="es-MX"/>
         </w:rPr>
         <w:drawing>
-          <wp:inline distT="0" distB="0" distL="0" distR="0" wp14:anchorId="2C9E0332" wp14:editId="44ED50CF">
-            <wp:extent cx="4773782" cy="2951358"/>
-            <wp:effectExtent l="0" t="0" r="8255" b="1905"/>
-            <wp:docPr id="39" name="Imagen 39" descr="ReparacionServicios"/>
+          <wp:inline distT="0" distB="0" distL="0" distR="0" wp14:anchorId="761F2163" wp14:editId="4FB078CC">
+            <wp:extent cx="4286053" cy="3040790"/>
+            <wp:effectExtent l="0" t="0" r="635" b="7620"/>
+            <wp:docPr id="8" name="Imagen 8"/>
             <wp:cNvGraphicFramePr>
               <a:graphicFrameLocks xmlns:a="http://schemas.openxmlformats.org/drawingml/2006/main" noChangeAspect="1"/>
             </wp:cNvGraphicFramePr>
@@ -7509,37 +7805,23 @@
               <a:graphicData uri="http://schemas.openxmlformats.org/drawingml/2006/picture">
                 <pic:pic xmlns:pic="http://schemas.openxmlformats.org/drawingml/2006/picture">
                   <pic:nvPicPr>
-                    <pic:cNvPr id="0" name="Picture 302" descr="ReparacionServicios"/>
-                    <pic:cNvPicPr>
-                      <a:picLocks noChangeAspect="1" noChangeArrowheads="1"/>
-                    </pic:cNvPicPr>
+                    <pic:cNvPr id="1" name=""/>
+                    <pic:cNvPicPr/>
                   </pic:nvPicPr>
                   <pic:blipFill>
-                    <a:blip r:embed="rId25">
-                      <a:lum contrast="-20000"/>
-                      <a:extLst>
-                        <a:ext uri="{28A0092B-C50C-407E-A947-70E740481C1C}">
-                          <a14:useLocalDpi xmlns:a14="http://schemas.microsoft.com/office/drawing/2010/main" val="0"/>
-                        </a:ext>
-                      </a:extLst>
-                    </a:blip>
-                    <a:srcRect/>
+                    <a:blip r:embed="rId25"/>
                     <a:stretch>
                       <a:fillRect/>
                     </a:stretch>
                   </pic:blipFill>
-                  <pic:spPr bwMode="auto">
+                  <pic:spPr>
                     <a:xfrm>
                       <a:off x="0" y="0"/>
-                      <a:ext cx="4777796" cy="2953839"/>
+                      <a:ext cx="4296242" cy="3048019"/>
                     </a:xfrm>
                     <a:prstGeom prst="rect">
                       <a:avLst/>
                     </a:prstGeom>
-                    <a:noFill/>
-                    <a:ln>
-                      <a:noFill/>
-                    </a:ln>
                   </pic:spPr>
                 </pic:pic>
               </a:graphicData>
@@ -7556,22 +7838,35 @@
           <w:rFonts w:ascii="Arial" w:hAnsi="Arial" w:cs="Arial"/>
         </w:rPr>
       </w:pPr>
-      <w:bookmarkStart w:id="39" w:name="_Toc423973302"/>
+      <w:bookmarkStart w:id="38" w:name="_Toc423973302"/>
       <w:r>
         <w:t xml:space="preserve">Ilustración </w:t>
       </w:r>
-      <w:fldSimple w:instr=" SEQ Ilustración \* ARABIC ">
-        <w:r>
-          <w:rPr>
-            <w:noProof/>
-          </w:rPr>
-          <w:t>17</w:t>
-        </w:r>
-      </w:fldSimple>
+      <w:r>
+        <w:fldChar w:fldCharType="begin"/>
+      </w:r>
+      <w:r>
+        <w:instrText xml:space="preserve"> SEQ Ilustración \* ARABIC </w:instrText>
+      </w:r>
+      <w:r>
+        <w:fldChar w:fldCharType="separate"/>
+      </w:r>
+      <w:r>
+        <w:rPr>
+          <w:noProof/>
+        </w:rPr>
+        <w:t>17</w:t>
+      </w:r>
+      <w:r>
+        <w:rPr>
+          <w:noProof/>
+        </w:rPr>
+        <w:fldChar w:fldCharType="end"/>
+      </w:r>
       <w:r>
         <w:t>Formulario servicio</w:t>
       </w:r>
-      <w:bookmarkEnd w:id="39"/>
+      <w:bookmarkEnd w:id="38"/>
     </w:p>
     <w:p>
       <w:pPr>
@@ -7604,7 +7899,13 @@
         <w:rPr>
           <w:rFonts w:ascii="Arial" w:hAnsi="Arial" w:cs="Arial"/>
         </w:rPr>
-        <w:t>El formulario Realizado registrar servicios ya realizados.</w:t>
+        <w:t xml:space="preserve">El formulario Realizado </w:t>
+      </w:r>
+      <w:r>
+        <w:rPr>
+          <w:rFonts w:ascii="Arial" w:hAnsi="Arial" w:cs="Arial"/>
+        </w:rPr>
+        <w:t>registra servicios que ya hayan sido ofrecidos a un determinado cliente.</w:t>
       </w:r>
     </w:p>
     <w:p>
@@ -7680,47 +7981,78 @@
           <w:rFonts w:ascii="Arial" w:hAnsi="Arial" w:cs="Arial"/>
         </w:rPr>
       </w:pPr>
-      <w:bookmarkStart w:id="40" w:name="_Toc423973303"/>
+      <w:bookmarkStart w:id="39" w:name="_Toc423973303"/>
       <w:r>
         <w:t xml:space="preserve">Ilustración </w:t>
       </w:r>
-      <w:fldSimple w:instr=" SEQ Ilustración \* ARABIC ">
-        <w:r>
-          <w:rPr>
-            <w:noProof/>
-          </w:rPr>
-          <w:t>18</w:t>
-        </w:r>
-      </w:fldSimple>
+      <w:r>
+        <w:fldChar w:fldCharType="begin"/>
+      </w:r>
+      <w:r>
+        <w:instrText xml:space="preserve"> SEQ Ilustración \* ARABIC </w:instrText>
+      </w:r>
+      <w:r>
+        <w:fldChar w:fldCharType="separate"/>
+      </w:r>
+      <w:r>
+        <w:rPr>
+          <w:noProof/>
+        </w:rPr>
+        <w:t>18</w:t>
+      </w:r>
+      <w:r>
+        <w:rPr>
+          <w:noProof/>
+        </w:rPr>
+        <w:fldChar w:fldCharType="end"/>
+      </w:r>
       <w:r>
         <w:t>Formulario servicio realizado</w:t>
       </w:r>
-      <w:bookmarkEnd w:id="40"/>
+      <w:bookmarkEnd w:id="39"/>
     </w:p>
     <w:p>
       <w:pPr>
         <w:pStyle w:val="Ttulo2"/>
         <w:jc w:val="both"/>
       </w:pPr>
-      <w:bookmarkStart w:id="41" w:name="_Toc423973360"/>
+      <w:bookmarkStart w:id="40" w:name="_Toc423973360"/>
       <w:r>
         <w:lastRenderedPageBreak/>
         <w:t>Formulario Partes</w:t>
       </w:r>
-      <w:bookmarkEnd w:id="41"/>
-    </w:p>
-    <w:p>
-      <w:pPr>
-        <w:jc w:val="both"/>
-        <w:rPr>
-          <w:rFonts w:ascii="Arial" w:hAnsi="Arial" w:cs="Arial"/>
-        </w:rPr>
-      </w:pPr>
-      <w:r>
-        <w:rPr>
-          <w:rFonts w:ascii="Arial" w:hAnsi="Arial" w:cs="Arial"/>
-        </w:rPr>
-        <w:t>Este formulario registrará la refacción que se le puso en la reparación a la motocicleta.</w:t>
+      <w:bookmarkEnd w:id="40"/>
+    </w:p>
+    <w:p>
+      <w:pPr>
+        <w:jc w:val="both"/>
+        <w:rPr>
+          <w:rFonts w:ascii="Arial" w:hAnsi="Arial" w:cs="Arial"/>
+        </w:rPr>
+      </w:pPr>
+      <w:r>
+        <w:rPr>
+          <w:rFonts w:ascii="Arial" w:hAnsi="Arial" w:cs="Arial"/>
+        </w:rPr>
+        <w:t>Este formulario registrará la refacción que se le puso en</w:t>
+      </w:r>
+      <w:r>
+        <w:rPr>
+          <w:rFonts w:ascii="Arial" w:hAnsi="Arial" w:cs="Arial"/>
+        </w:rPr>
+        <w:t xml:space="preserve"> la reparación a la motocicleta, la refacción se puede recuperar del listado del </w:t>
+      </w:r>
+      <w:r>
+        <w:rPr>
+          <w:rFonts w:ascii="Arial" w:hAnsi="Arial" w:cs="Arial"/>
+        </w:rPr>
+        <w:t>almacén</w:t>
+      </w:r>
+      <w:r>
+        <w:rPr>
+          <w:rFonts w:ascii="Arial" w:hAnsi="Arial" w:cs="Arial"/>
+        </w:rPr>
+        <w:t>.</w:t>
       </w:r>
     </w:p>
     <w:p>
@@ -7792,49 +8124,68 @@
           <w:rFonts w:ascii="Arial" w:hAnsi="Arial" w:cs="Arial"/>
         </w:rPr>
       </w:pPr>
-      <w:bookmarkStart w:id="42" w:name="_Toc423973304"/>
+      <w:bookmarkStart w:id="41" w:name="_Toc423973304"/>
       <w:r>
         <w:t xml:space="preserve">Ilustración </w:t>
       </w:r>
-      <w:fldSimple w:instr=" SEQ Ilustración \* ARABIC ">
-        <w:r>
-          <w:rPr>
-            <w:noProof/>
-          </w:rPr>
-          <w:t>19</w:t>
-        </w:r>
-      </w:fldSimple>
+      <w:r>
+        <w:fldChar w:fldCharType="begin"/>
+      </w:r>
+      <w:r>
+        <w:instrText xml:space="preserve"> SEQ Ilustración \* ARABIC </w:instrText>
+      </w:r>
+      <w:r>
+        <w:fldChar w:fldCharType="separate"/>
+      </w:r>
+      <w:r>
+        <w:rPr>
+          <w:noProof/>
+        </w:rPr>
+        <w:t>19</w:t>
+      </w:r>
+      <w:r>
+        <w:rPr>
+          <w:noProof/>
+        </w:rPr>
+        <w:fldChar w:fldCharType="end"/>
+      </w:r>
       <w:r>
         <w:t>Formulario partes</w:t>
       </w:r>
+      <w:bookmarkEnd w:id="41"/>
+    </w:p>
+    <w:p>
+      <w:pPr>
+        <w:pStyle w:val="Ttulo2"/>
+        <w:jc w:val="both"/>
+      </w:pPr>
+      <w:bookmarkStart w:id="42" w:name="_Toc423973361"/>
+      <w:r>
+        <w:t>Co</w:t>
+      </w:r>
+      <w:r>
+        <w:t>nfiguración de la base de datos</w:t>
+      </w:r>
       <w:bookmarkEnd w:id="42"/>
     </w:p>
     <w:p>
       <w:pPr>
-        <w:pStyle w:val="Ttulo2"/>
-        <w:jc w:val="both"/>
-      </w:pPr>
-      <w:bookmarkStart w:id="43" w:name="_Toc423973361"/>
-      <w:r>
-        <w:t>Co</w:t>
-      </w:r>
-      <w:r>
-        <w:t>nfiguración de la base de datos</w:t>
-      </w:r>
-      <w:bookmarkEnd w:id="43"/>
-    </w:p>
-    <w:p>
-      <w:pPr>
-        <w:jc w:val="both"/>
-        <w:rPr>
-          <w:rFonts w:ascii="Arial" w:hAnsi="Arial" w:cs="Arial"/>
-        </w:rPr>
-      </w:pPr>
-      <w:r>
-        <w:rPr>
-          <w:rFonts w:ascii="Arial" w:hAnsi="Arial" w:cs="Arial"/>
-        </w:rPr>
-        <w:t>La configuración de base de datos es por si alguna razón necesitan cambiarse de servidor puedan hacerlo sin ningún problema, pero solo lo podrá hacer el administrador el cuál le pedirá primero un usuario y contraseña.</w:t>
+        <w:jc w:val="both"/>
+        <w:rPr>
+          <w:rFonts w:ascii="Arial" w:hAnsi="Arial" w:cs="Arial"/>
+        </w:rPr>
+      </w:pPr>
+      <w:r>
+        <w:rPr>
+          <w:rFonts w:ascii="Arial" w:hAnsi="Arial" w:cs="Arial"/>
+        </w:rPr>
+        <w:t xml:space="preserve">La configuración de base de datos es por si alguna razón necesitan cambiarse de servidor puedan hacerlo sin ningún problema, pero solo lo podrá hacer el administrador </w:t>
+      </w:r>
+      <w:r>
+        <w:rPr>
+          <w:rFonts w:ascii="Arial" w:hAnsi="Arial" w:cs="Arial"/>
+        </w:rPr>
+        <w:t>ante lo cual se solicitarán las debidas credenciales.</w:t>
       </w:r>
     </w:p>
     <w:p>
@@ -7914,34 +8265,47 @@
           <w:rFonts w:ascii="Arial" w:hAnsi="Arial" w:cs="Arial"/>
         </w:rPr>
       </w:pPr>
-      <w:bookmarkStart w:id="44" w:name="_Toc423973305"/>
+      <w:bookmarkStart w:id="43" w:name="_Toc423973305"/>
       <w:r>
         <w:t xml:space="preserve">Ilustración </w:t>
       </w:r>
-      <w:fldSimple w:instr=" SEQ Ilustración \* ARABIC ">
-        <w:r>
-          <w:rPr>
-            <w:noProof/>
-          </w:rPr>
-          <w:t>20</w:t>
-        </w:r>
-      </w:fldSimple>
+      <w:r>
+        <w:fldChar w:fldCharType="begin"/>
+      </w:r>
+      <w:r>
+        <w:instrText xml:space="preserve"> SEQ Ilustración \* ARABIC </w:instrText>
+      </w:r>
+      <w:r>
+        <w:fldChar w:fldCharType="separate"/>
+      </w:r>
+      <w:r>
+        <w:rPr>
+          <w:noProof/>
+        </w:rPr>
+        <w:t>20</w:t>
+      </w:r>
+      <w:r>
+        <w:rPr>
+          <w:noProof/>
+        </w:rPr>
+        <w:fldChar w:fldCharType="end"/>
+      </w:r>
       <w:r>
         <w:t>Configuración de la base de datos</w:t>
       </w:r>
-      <w:bookmarkEnd w:id="44"/>
+      <w:bookmarkEnd w:id="43"/>
     </w:p>
     <w:p>
       <w:pPr>
         <w:pStyle w:val="Ttulo2"/>
         <w:jc w:val="both"/>
       </w:pPr>
-      <w:bookmarkStart w:id="45" w:name="_Toc423973362"/>
+      <w:bookmarkStart w:id="44" w:name="_Toc423973362"/>
       <w:r>
         <w:lastRenderedPageBreak/>
         <w:t>Formulario Registrar Empleado</w:t>
       </w:r>
-      <w:bookmarkEnd w:id="45"/>
+      <w:bookmarkEnd w:id="44"/>
     </w:p>
     <w:p>
       <w:pPr>
@@ -7955,13 +8319,52 @@
         <w:rPr>
           <w:rFonts w:ascii="Arial" w:hAnsi="Arial" w:cs="Arial"/>
         </w:rPr>
-        <w:t>Este Formulario registrará los empleados y se le dará privilegio ya sea de empleado o de administrador y de nuevo, solo el administrador puede hacerlo.</w:t>
+        <w:t xml:space="preserve">Este Formulario registrará los empleados y se le dará </w:t>
+      </w:r>
+      <w:r>
+        <w:rPr>
+          <w:rFonts w:ascii="Arial" w:hAnsi="Arial" w:cs="Arial"/>
+        </w:rPr>
+        <w:t xml:space="preserve">el </w:t>
+      </w:r>
+      <w:r>
+        <w:rPr>
+          <w:rFonts w:ascii="Arial" w:hAnsi="Arial" w:cs="Arial"/>
+        </w:rPr>
+        <w:t>privilegio</w:t>
+      </w:r>
+      <w:r>
+        <w:rPr>
+          <w:rFonts w:ascii="Arial" w:hAnsi="Arial" w:cs="Arial"/>
+        </w:rPr>
+        <w:t xml:space="preserve"> correspondiente</w:t>
+      </w:r>
+      <w:r>
+        <w:rPr>
+          <w:rFonts w:ascii="Arial" w:hAnsi="Arial" w:cs="Arial"/>
+        </w:rPr>
+        <w:t xml:space="preserve"> ya sea de empleado </w:t>
+      </w:r>
+      <w:r>
+        <w:rPr>
+          <w:rFonts w:ascii="Arial" w:hAnsi="Arial" w:cs="Arial"/>
+        </w:rPr>
+        <w:t xml:space="preserve">común </w:t>
+      </w:r>
+      <w:r>
+        <w:rPr>
+          <w:rFonts w:ascii="Arial" w:hAnsi="Arial" w:cs="Arial"/>
+        </w:rPr>
+        <w:t>o de administrador y de nuevo, solo el administrador puede hacerlo.</w:t>
       </w:r>
     </w:p>
     <w:p>
       <w:pPr>
         <w:keepNext/>
         <w:jc w:val="center"/>
+        <w:rPr>
+          <w:u w:val="single"/>
+        </w:rPr>
       </w:pPr>
       <w:r>
         <w:rPr>
@@ -7969,10 +8372,10 @@
           <w:lang w:eastAsia="es-MX"/>
         </w:rPr>
         <w:drawing>
-          <wp:inline distT="0" distB="0" distL="0" distR="0" wp14:anchorId="503DABE3" wp14:editId="68F815E1">
-            <wp:extent cx="4379415" cy="2679405"/>
-            <wp:effectExtent l="0" t="0" r="2540" b="6985"/>
-            <wp:docPr id="43" name="Imagen 43" descr="RegistrarEmpleado"/>
+          <wp:inline distT="0" distB="0" distL="0" distR="0" wp14:anchorId="4A8B4FDA" wp14:editId="6A5F7D0C">
+            <wp:extent cx="4410710" cy="3132615"/>
+            <wp:effectExtent l="0" t="0" r="8890" b="0"/>
+            <wp:docPr id="9" name="Imagen 9"/>
             <wp:cNvGraphicFramePr>
               <a:graphicFrameLocks xmlns:a="http://schemas.openxmlformats.org/drawingml/2006/main" noChangeAspect="1"/>
             </wp:cNvGraphicFramePr>
@@ -7980,37 +8383,23 @@
               <a:graphicData uri="http://schemas.openxmlformats.org/drawingml/2006/picture">
                 <pic:pic xmlns:pic="http://schemas.openxmlformats.org/drawingml/2006/picture">
                   <pic:nvPicPr>
-                    <pic:cNvPr id="0" name="Picture 310" descr="RegistrarEmpleado"/>
-                    <pic:cNvPicPr>
-                      <a:picLocks noChangeAspect="1" noChangeArrowheads="1"/>
-                    </pic:cNvPicPr>
+                    <pic:cNvPr id="1" name=""/>
+                    <pic:cNvPicPr/>
                   </pic:nvPicPr>
                   <pic:blipFill>
-                    <a:blip r:embed="rId29" cstate="print">
-                      <a:lum contrast="-20000"/>
-                      <a:extLst>
-                        <a:ext uri="{28A0092B-C50C-407E-A947-70E740481C1C}">
-                          <a14:useLocalDpi xmlns:a14="http://schemas.microsoft.com/office/drawing/2010/main" val="0"/>
-                        </a:ext>
-                      </a:extLst>
-                    </a:blip>
-                    <a:srcRect/>
+                    <a:blip r:embed="rId29"/>
                     <a:stretch>
                       <a:fillRect/>
                     </a:stretch>
                   </pic:blipFill>
-                  <pic:spPr bwMode="auto">
+                  <pic:spPr>
                     <a:xfrm>
                       <a:off x="0" y="0"/>
-                      <a:ext cx="4382353" cy="2681202"/>
+                      <a:ext cx="4412911" cy="3134178"/>
                     </a:xfrm>
                     <a:prstGeom prst="rect">
                       <a:avLst/>
                     </a:prstGeom>
-                    <a:noFill/>
-                    <a:ln>
-                      <a:noFill/>
-                    </a:ln>
                   </pic:spPr>
                 </pic:pic>
               </a:graphicData>
@@ -8027,22 +8416,35 @@
           <w:rFonts w:ascii="Arial" w:hAnsi="Arial" w:cs="Arial"/>
         </w:rPr>
       </w:pPr>
-      <w:bookmarkStart w:id="46" w:name="_Toc423973306"/>
+      <w:bookmarkStart w:id="45" w:name="_Toc423973306"/>
       <w:r>
         <w:t xml:space="preserve">Ilustración </w:t>
       </w:r>
-      <w:fldSimple w:instr=" SEQ Ilustración \* ARABIC ">
-        <w:r>
-          <w:rPr>
-            <w:noProof/>
-          </w:rPr>
-          <w:t>21</w:t>
-        </w:r>
-      </w:fldSimple>
+      <w:r>
+        <w:fldChar w:fldCharType="begin"/>
+      </w:r>
+      <w:r>
+        <w:instrText xml:space="preserve"> SEQ Ilustración \* ARABIC </w:instrText>
+      </w:r>
+      <w:r>
+        <w:fldChar w:fldCharType="separate"/>
+      </w:r>
+      <w:r>
+        <w:rPr>
+          <w:noProof/>
+        </w:rPr>
+        <w:t>21</w:t>
+      </w:r>
+      <w:r>
+        <w:rPr>
+          <w:noProof/>
+        </w:rPr>
+        <w:fldChar w:fldCharType="end"/>
+      </w:r>
       <w:r>
         <w:t>Formulario registro de empleados</w:t>
       </w:r>
-      <w:bookmarkEnd w:id="46"/>
+      <w:bookmarkEnd w:id="45"/>
     </w:p>
     <w:p>
       <w:pPr>
@@ -8172,8 +8574,8 @@
           <w:rFonts w:cs="Arial"/>
         </w:rPr>
       </w:pPr>
-      <w:bookmarkStart w:id="47" w:name="_Toc423701808"/>
-      <w:bookmarkStart w:id="48" w:name="_Toc423973363"/>
+      <w:bookmarkStart w:id="46" w:name="_Toc423701808"/>
+      <w:bookmarkStart w:id="47" w:name="_Toc423973363"/>
       <w:r>
         <w:rPr>
           <w:rFonts w:cs="Arial"/>
@@ -8181,8 +8583,8 @@
         <w:lastRenderedPageBreak/>
         <w:t>Información en comandos de software</w:t>
       </w:r>
+      <w:bookmarkEnd w:id="46"/>
       <w:bookmarkEnd w:id="47"/>
-      <w:bookmarkEnd w:id="48"/>
     </w:p>
     <w:p>
       <w:pPr>
@@ -8230,7 +8632,31 @@
         <w:rPr>
           <w:rFonts w:ascii="Arial" w:hAnsi="Arial" w:cs="Arial"/>
         </w:rPr>
-        <w:t xml:space="preserve"> Son aquellos donde el usuario proporcionará la información que necesite manipular, tal es el caso de que se desee realiza run registro, los campos de texto capturan toda la información en función de un determinado evento.</w:t>
+        <w:t xml:space="preserve"> Son aquellos donde el usuario proporcionará la información que necesite manipular, tal es e</w:t>
+      </w:r>
+      <w:r>
+        <w:rPr>
+          <w:rFonts w:ascii="Arial" w:hAnsi="Arial" w:cs="Arial"/>
+        </w:rPr>
+        <w:t>l caso de que se desee realiza</w:t>
+      </w:r>
+      <w:r>
+        <w:rPr>
+          <w:rFonts w:ascii="Arial" w:hAnsi="Arial" w:cs="Arial"/>
+        </w:rPr>
+        <w:t>r</w:t>
+      </w:r>
+      <w:r>
+        <w:rPr>
+          <w:rFonts w:ascii="Arial" w:hAnsi="Arial" w:cs="Arial"/>
+        </w:rPr>
+        <w:t xml:space="preserve"> </w:t>
+      </w:r>
+      <w:r>
+        <w:rPr>
+          <w:rFonts w:ascii="Arial" w:hAnsi="Arial" w:cs="Arial"/>
+        </w:rPr>
+        <w:t>un registro, los campos de texto capturan toda la información en función de un determinado evento.</w:t>
       </w:r>
     </w:p>
     <w:p>
@@ -8431,6 +8857,48 @@
           <w:rFonts w:ascii="Arial" w:hAnsi="Arial" w:cs="Arial"/>
         </w:rPr>
       </w:pPr>
+      <w:r>
+        <w:rPr>
+          <w:rFonts w:ascii="Arial" w:hAnsi="Arial" w:cs="Arial"/>
+          <w:b/>
+        </w:rPr>
+        <w:t>Opciones de menú:</w:t>
+      </w:r>
+      <w:r>
+        <w:rPr>
+          <w:rFonts w:ascii="Arial" w:hAnsi="Arial" w:cs="Arial"/>
+        </w:rPr>
+        <w:t xml:space="preserve"> Son cada una de las opciones desplegables que se visualizan al hacer click sobre el menú.</w:t>
+      </w:r>
+    </w:p>
+    <w:p>
+      <w:pPr>
+        <w:jc w:val="both"/>
+        <w:rPr>
+          <w:rFonts w:ascii="Arial" w:hAnsi="Arial" w:cs="Arial"/>
+        </w:rPr>
+      </w:pPr>
+      <w:r>
+        <w:rPr>
+          <w:rFonts w:ascii="Arial" w:hAnsi="Arial" w:cs="Arial"/>
+          <w:b/>
+        </w:rPr>
+        <w:t>Ayuda:</w:t>
+      </w:r>
+      <w:r>
+        <w:rPr>
+          <w:rFonts w:ascii="Arial" w:hAnsi="Arial" w:cs="Arial"/>
+        </w:rPr>
+        <w:t xml:space="preserve"> Es un apartado que contiene información del producto y un manual de primer uso.</w:t>
+      </w:r>
+    </w:p>
+    <w:p>
+      <w:pPr>
+        <w:jc w:val="both"/>
+        <w:rPr>
+          <w:rFonts w:ascii="Arial" w:hAnsi="Arial" w:cs="Arial"/>
+        </w:rPr>
+      </w:pPr>
     </w:p>
     <w:p>
       <w:pPr>
@@ -8512,41 +8980,40 @@
           <w:rFonts w:cs="Arial"/>
         </w:rPr>
       </w:pPr>
-      <w:bookmarkStart w:id="49" w:name="_Toc423701809"/>
-      <w:bookmarkStart w:id="50" w:name="_Toc423973364"/>
+      <w:bookmarkStart w:id="48" w:name="_Toc423701809"/>
+      <w:bookmarkStart w:id="49" w:name="_Toc423973364"/>
       <w:r>
         <w:rPr>
           <w:rFonts w:cs="Arial"/>
         </w:rPr>
+        <w:lastRenderedPageBreak/>
         <w:t>Mensajes de error y resolución de problemas</w:t>
       </w:r>
+      <w:bookmarkEnd w:id="48"/>
       <w:bookmarkEnd w:id="49"/>
+    </w:p>
+    <w:p/>
+    <w:p>
+      <w:pPr>
+        <w:pStyle w:val="Ttulo2"/>
+        <w:jc w:val="both"/>
+      </w:pPr>
+      <w:bookmarkStart w:id="50" w:name="_Toc423973365"/>
+      <w:r>
+        <w:t>Error el guardar datos</w:t>
+      </w:r>
       <w:bookmarkEnd w:id="50"/>
     </w:p>
     <w:p/>
     <w:p>
       <w:pPr>
-        <w:pStyle w:val="Ttulo2"/>
-        <w:jc w:val="both"/>
-      </w:pPr>
-      <w:bookmarkStart w:id="51" w:name="_Toc423973365"/>
-      <w:r>
-        <w:lastRenderedPageBreak/>
-        <w:t>Error el guardar datos</w:t>
-      </w:r>
-      <w:bookmarkEnd w:id="51"/>
-    </w:p>
-    <w:p>
-      <w:pPr>
-        <w:jc w:val="both"/>
-      </w:pPr>
-    </w:p>
-    <w:p>
-      <w:pPr>
-        <w:jc w:val="both"/>
-      </w:pPr>
-      <w:r>
-        <w:t>Este error se muestra cuando ha habido un problema al conectar a la base de datos previo al guardado de la información o cuando los datos ingresados no corresponden al tipo que se desea.</w:t>
+        <w:jc w:val="both"/>
+      </w:pPr>
+      <w:r>
+        <w:t>Este error se muestra cuando ha habido un problema al conectar a la base de datos previo al guardado de la información o cuando los datos ingresados no co</w:t>
+      </w:r>
+      <w:r>
+        <w:t>rresponden al tipo que se desea, ante este tipo de problemas lo mejor es verificar la configuración de la base de datos y verificar que haya conexión con esta además de que exista la base de datos específica para el funcionamiento de la aplicación.</w:t>
       </w:r>
     </w:p>
     <w:p>
@@ -8599,23 +9066,26 @@
       <w:pPr>
         <w:pStyle w:val="Ttulo2"/>
       </w:pPr>
-      <w:bookmarkStart w:id="52" w:name="_Toc423973366"/>
+      <w:bookmarkStart w:id="51" w:name="_Toc423973366"/>
       <w:r>
         <w:t>Error al eliminar un registro</w:t>
       </w:r>
-      <w:bookmarkEnd w:id="52"/>
-    </w:p>
-    <w:p>
-      <w:pPr>
-        <w:jc w:val="both"/>
-      </w:pPr>
-    </w:p>
-    <w:p>
-      <w:pPr>
-        <w:jc w:val="both"/>
-      </w:pPr>
-      <w:r>
-        <w:t>Para eliminar un registro es necesario seleccionarlo previamente de la tabla donde se despliega dicha información.</w:t>
+      <w:bookmarkEnd w:id="51"/>
+    </w:p>
+    <w:p>
+      <w:pPr>
+        <w:jc w:val="both"/>
+      </w:pPr>
+    </w:p>
+    <w:p>
+      <w:pPr>
+        <w:jc w:val="both"/>
+      </w:pPr>
+      <w:r>
+        <w:t>Para eliminar un registro es necesario seleccionarlo previamente de la tabla donde</w:t>
+      </w:r>
+      <w:r>
+        <w:t xml:space="preserve"> se despliega dicha información, no se puede eliminar un registro inexistente o vacío.</w:t>
       </w:r>
     </w:p>
     <w:p>
@@ -8686,25 +9156,39 @@
     </w:p>
     <w:p>
       <w:pPr>
+        <w:jc w:val="both"/>
+      </w:pPr>
+    </w:p>
+    <w:p>
+      <w:pPr>
+        <w:jc w:val="both"/>
+      </w:pPr>
+    </w:p>
+    <w:p>
+      <w:pPr>
         <w:pStyle w:val="Ttulo2"/>
       </w:pPr>
-      <w:bookmarkStart w:id="53" w:name="_Toc423973367"/>
-      <w:r>
+      <w:bookmarkStart w:id="52" w:name="_Toc423973367"/>
+      <w:r>
+        <w:lastRenderedPageBreak/>
         <w:t>Aviso datos eliminados</w:t>
       </w:r>
-      <w:bookmarkEnd w:id="53"/>
-    </w:p>
-    <w:p>
-      <w:pPr>
-        <w:jc w:val="both"/>
-      </w:pPr>
-    </w:p>
-    <w:p>
-      <w:pPr>
-        <w:jc w:val="both"/>
-      </w:pPr>
-      <w:r>
-        <w:t>Cuando los datos hayan sido eliminados correctamente se desplegará este aviso.</w:t>
+      <w:bookmarkEnd w:id="52"/>
+    </w:p>
+    <w:p>
+      <w:pPr>
+        <w:jc w:val="both"/>
+      </w:pPr>
+    </w:p>
+    <w:p>
+      <w:pPr>
+        <w:jc w:val="both"/>
+      </w:pPr>
+      <w:r>
+        <w:t>Cuando los datos hayan sido eliminados correct</w:t>
+      </w:r>
+      <w:r>
+        <w:t>amente se desplegará este aviso, es solamente un mensaje de confirmación.</w:t>
       </w:r>
     </w:p>
     <w:p>
@@ -8721,7 +9205,6 @@
           <w:noProof/>
           <w:lang w:eastAsia="es-MX"/>
         </w:rPr>
-        <w:lastRenderedPageBreak/>
         <w:drawing>
           <wp:inline distT="0" distB="0" distL="0" distR="0" wp14:anchorId="13E9CE5F" wp14:editId="3CF8860C">
             <wp:extent cx="4181475" cy="1400175"/>
@@ -8768,23 +9251,26 @@
       <w:pPr>
         <w:pStyle w:val="Ttulo2"/>
       </w:pPr>
-      <w:bookmarkStart w:id="54" w:name="_Toc423973368"/>
+      <w:bookmarkStart w:id="53" w:name="_Toc423973368"/>
       <w:r>
         <w:t>Aviso datos guardados</w:t>
       </w:r>
-      <w:bookmarkEnd w:id="54"/>
-    </w:p>
-    <w:p>
-      <w:pPr>
-        <w:jc w:val="both"/>
-      </w:pPr>
-    </w:p>
-    <w:p>
-      <w:pPr>
-        <w:jc w:val="center"/>
-      </w:pPr>
-      <w:r>
-        <w:t>Si los datos ingresados se han guardado correctamente en la base de datos se deplegará este aviso.</w:t>
+      <w:bookmarkEnd w:id="53"/>
+    </w:p>
+    <w:p>
+      <w:pPr>
+        <w:jc w:val="both"/>
+      </w:pPr>
+    </w:p>
+    <w:p>
+      <w:pPr>
+        <w:jc w:val="both"/>
+      </w:pPr>
+      <w:r>
+        <w:t>Si los datos ingresados se han guardado correctamente en la base d</w:t>
+      </w:r>
+      <w:r>
+        <w:t>e datos se desplegará este aviso de una manera similar a como ocurre con la opción anteriormente descrita.</w:t>
       </w:r>
     </w:p>
     <w:p>
@@ -8912,55 +9398,187 @@
     </w:p>
     <w:p>
       <w:pPr>
-        <w:jc w:val="both"/>
-        <w:rPr>
-          <w:rFonts w:ascii="Arial" w:hAnsi="Arial" w:cs="Arial"/>
-        </w:rPr>
-      </w:pPr>
-    </w:p>
-    <w:p>
-      <w:pPr>
-        <w:jc w:val="both"/>
-        <w:rPr>
-          <w:rFonts w:ascii="Arial" w:hAnsi="Arial" w:cs="Arial"/>
-        </w:rPr>
-      </w:pPr>
-    </w:p>
-    <w:p>
-      <w:pPr>
-        <w:jc w:val="both"/>
-        <w:rPr>
-          <w:rFonts w:ascii="Arial" w:hAnsi="Arial" w:cs="Arial"/>
-        </w:rPr>
-      </w:pPr>
-    </w:p>
-    <w:p>
-      <w:pPr>
         <w:pStyle w:val="Ttulo1"/>
         <w:jc w:val="both"/>
         <w:rPr>
           <w:rFonts w:cs="Arial"/>
         </w:rPr>
       </w:pPr>
-      <w:bookmarkStart w:id="55" w:name="_Toc423701810"/>
-      <w:bookmarkStart w:id="56" w:name="_Toc423973369"/>
+      <w:bookmarkStart w:id="54" w:name="_Toc423701810"/>
+      <w:bookmarkStart w:id="55" w:name="_Toc423973369"/>
       <w:r>
         <w:rPr>
           <w:rFonts w:cs="Arial"/>
         </w:rPr>
+        <w:lastRenderedPageBreak/>
         <w:t>Glosario</w:t>
       </w:r>
+      <w:bookmarkEnd w:id="54"/>
       <w:bookmarkEnd w:id="55"/>
+    </w:p>
+    <w:p>
+      <w:pPr>
+        <w:jc w:val="both"/>
+        <w:rPr>
+          <w:rFonts w:ascii="Arial" w:hAnsi="Arial" w:cs="Arial"/>
+          <w:b/>
+        </w:rPr>
+      </w:pPr>
+    </w:p>
+    <w:p>
+      <w:pPr>
+        <w:jc w:val="both"/>
+        <w:rPr>
+          <w:rFonts w:ascii="Arial" w:hAnsi="Arial" w:cs="Arial"/>
+        </w:rPr>
+      </w:pPr>
+      <w:r>
+        <w:rPr>
+          <w:rFonts w:ascii="Arial" w:hAnsi="Arial" w:cs="Arial"/>
+          <w:b/>
+        </w:rPr>
+        <w:t>Base de datos:</w:t>
+      </w:r>
+      <w:r>
+        <w:rPr>
+          <w:rFonts w:ascii="Arial" w:hAnsi="Arial" w:cs="Arial"/>
+        </w:rPr>
+        <w:t xml:space="preserve"> Es un sistema de gestión de datos que permite una manipulación de los mismos de una manera más organizada.</w:t>
+      </w:r>
+    </w:p>
+    <w:p>
+      <w:pPr>
+        <w:jc w:val="both"/>
+        <w:rPr>
+          <w:rFonts w:ascii="Arial" w:hAnsi="Arial" w:cs="Arial"/>
+        </w:rPr>
+      </w:pPr>
+      <w:r>
+        <w:rPr>
+          <w:rFonts w:ascii="Arial" w:hAnsi="Arial" w:cs="Arial"/>
+          <w:b/>
+        </w:rPr>
+        <w:t>Controles:</w:t>
+      </w:r>
+      <w:r>
+        <w:rPr>
+          <w:rFonts w:ascii="Arial" w:hAnsi="Arial" w:cs="Arial"/>
+        </w:rPr>
+        <w:t xml:space="preserve"> Son todos aquellos componentes de la interfaz de software con los que el usuario interactúa y con la cual manipula la aplicación.</w:t>
+      </w:r>
+    </w:p>
+    <w:p>
+      <w:pPr>
+        <w:jc w:val="both"/>
+        <w:rPr>
+          <w:rFonts w:ascii="Arial" w:hAnsi="Arial" w:cs="Arial"/>
+        </w:rPr>
+      </w:pPr>
+      <w:r>
+        <w:rPr>
+          <w:rFonts w:ascii="Arial" w:hAnsi="Arial" w:cs="Arial"/>
+          <w:b/>
+        </w:rPr>
+        <w:t>Credenciales:</w:t>
+      </w:r>
+      <w:r>
+        <w:rPr>
+          <w:rFonts w:ascii="Arial" w:hAnsi="Arial" w:cs="Arial"/>
+        </w:rPr>
+        <w:t xml:space="preserve"> Son palabras utilizadas para el acceso a la aplicación, conocidas individualmente como usuario y contraseña.</w:t>
+      </w:r>
+    </w:p>
+    <w:p>
+      <w:pPr>
+        <w:jc w:val="both"/>
+        <w:rPr>
+          <w:rFonts w:ascii="Arial" w:hAnsi="Arial" w:cs="Arial"/>
+        </w:rPr>
+      </w:pPr>
+      <w:r>
+        <w:rPr>
+          <w:rFonts w:ascii="Arial" w:hAnsi="Arial" w:cs="Arial"/>
+          <w:b/>
+        </w:rPr>
+        <w:t>Excepciones</w:t>
+      </w:r>
+      <w:r>
+        <w:rPr>
+          <w:rFonts w:ascii="Arial" w:hAnsi="Arial" w:cs="Arial"/>
+        </w:rPr>
+        <w:t>: Son fallos u ocurrencias inesperadas dentro del software, principalmente en tiempo de ejecución.</w:t>
+      </w:r>
+    </w:p>
+    <w:p>
+      <w:pPr>
+        <w:jc w:val="both"/>
+        <w:rPr>
+          <w:rFonts w:ascii="Arial" w:hAnsi="Arial" w:cs="Arial"/>
+        </w:rPr>
+      </w:pPr>
+      <w:r>
+        <w:rPr>
+          <w:rFonts w:ascii="Arial" w:hAnsi="Arial" w:cs="Arial"/>
+          <w:b/>
+        </w:rPr>
+        <w:t>JRE:</w:t>
+      </w:r>
+      <w:r>
+        <w:rPr>
+          <w:rFonts w:ascii="Arial" w:hAnsi="Arial" w:cs="Arial"/>
+        </w:rPr>
+        <w:t xml:space="preserve"> Abreviatura de Java Runtime Enviroment , es un software que permite la ejecución de aplicaciones programadas en lenguaje Java.</w:t>
+      </w:r>
+    </w:p>
+    <w:p>
+      <w:pPr>
+        <w:jc w:val="both"/>
+        <w:rPr>
+          <w:rFonts w:ascii="Arial" w:hAnsi="Arial" w:cs="Arial"/>
+        </w:rPr>
+      </w:pPr>
+      <w:r>
+        <w:rPr>
+          <w:rFonts w:ascii="Arial" w:hAnsi="Arial" w:cs="Arial"/>
+          <w:b/>
+        </w:rPr>
+        <w:t>Login:</w:t>
+      </w:r>
+      <w:r>
+        <w:rPr>
+          <w:rFonts w:ascii="Arial" w:hAnsi="Arial" w:cs="Arial"/>
+        </w:rPr>
+        <w:t xml:space="preserve"> Es un sistema de seguridad y autentificación basado en la implementación de un usuario y contraseña único</w:t>
+      </w:r>
+      <w:bookmarkStart w:id="56" w:name="_GoBack"/>
       <w:bookmarkEnd w:id="56"/>
-    </w:p>
-    <w:p>
-      <w:pPr>
-        <w:jc w:val="both"/>
+      <w:r>
+        <w:rPr>
+          <w:rFonts w:ascii="Arial" w:hAnsi="Arial" w:cs="Arial"/>
+        </w:rPr>
+        <w:t>.</w:t>
+      </w:r>
+    </w:p>
+    <w:p>
+      <w:pPr>
+        <w:jc w:val="both"/>
+        <w:rPr>
+          <w:rFonts w:ascii="Arial" w:hAnsi="Arial" w:cs="Arial"/>
+        </w:rPr>
+      </w:pPr>
+      <w:r>
         <w:rPr>
           <w:rFonts w:ascii="Arial" w:hAnsi="Arial" w:cs="Arial"/>
           <w:b/>
         </w:rPr>
-      </w:pPr>
+        <w:t>Postgres:</w:t>
+      </w:r>
+      <w:r>
+        <w:rPr>
+          <w:rFonts w:ascii="Arial" w:hAnsi="Arial" w:cs="Arial"/>
+        </w:rPr>
+        <w:t xml:space="preserve"> Es un software utilizado para la gestión de base de datos SQL, de licencia libre y fácil implantación.</w:t>
+      </w:r>
     </w:p>
     <w:p>
       <w:pPr>
@@ -8974,14 +9592,13 @@
           <w:rFonts w:ascii="Arial" w:hAnsi="Arial" w:cs="Arial"/>
           <w:b/>
         </w:rPr>
-        <w:lastRenderedPageBreak/>
-        <w:t>Base de datos:</w:t>
-      </w:r>
-      <w:r>
-        <w:rPr>
-          <w:rFonts w:ascii="Arial" w:hAnsi="Arial" w:cs="Arial"/>
-        </w:rPr>
-        <w:t xml:space="preserve"> Es un sistema de gestión de datos que permite una manipulación de los mismos de una manera más organizada.</w:t>
+        <w:t>Registro:</w:t>
+      </w:r>
+      <w:r>
+        <w:rPr>
+          <w:rFonts w:ascii="Arial" w:hAnsi="Arial" w:cs="Arial"/>
+        </w:rPr>
+        <w:t xml:space="preserve"> Es un conjunto de datos que corresponden a una persona, objeto o acción y los cuales son almacenados en la base de datos.</w:t>
       </w:r>
     </w:p>
     <w:p>
@@ -8996,111 +9613,6 @@
           <w:rFonts w:ascii="Arial" w:hAnsi="Arial" w:cs="Arial"/>
           <w:b/>
         </w:rPr>
-        <w:t>Controles:</w:t>
-      </w:r>
-      <w:r>
-        <w:rPr>
-          <w:rFonts w:ascii="Arial" w:hAnsi="Arial" w:cs="Arial"/>
-        </w:rPr>
-        <w:t xml:space="preserve"> Son todos aquellos componentes de la interfaz de software con los que el usuario interactúa y con la cual manipula la aplicación.</w:t>
-      </w:r>
-    </w:p>
-    <w:p>
-      <w:pPr>
-        <w:jc w:val="both"/>
-        <w:rPr>
-          <w:rFonts w:ascii="Arial" w:hAnsi="Arial" w:cs="Arial"/>
-        </w:rPr>
-      </w:pPr>
-      <w:r>
-        <w:rPr>
-          <w:rFonts w:ascii="Arial" w:hAnsi="Arial" w:cs="Arial"/>
-          <w:b/>
-        </w:rPr>
-        <w:t>Credenciales:</w:t>
-      </w:r>
-      <w:r>
-        <w:rPr>
-          <w:rFonts w:ascii="Arial" w:hAnsi="Arial" w:cs="Arial"/>
-        </w:rPr>
-        <w:t xml:space="preserve"> Son palabras utilizadas para el acceso a la aplicación, conocidas individualmente como usuario y contraseña.</w:t>
-      </w:r>
-    </w:p>
-    <w:p>
-      <w:pPr>
-        <w:jc w:val="both"/>
-        <w:rPr>
-          <w:rFonts w:ascii="Arial" w:hAnsi="Arial" w:cs="Arial"/>
-        </w:rPr>
-      </w:pPr>
-      <w:r>
-        <w:rPr>
-          <w:rFonts w:ascii="Arial" w:hAnsi="Arial" w:cs="Arial"/>
-          <w:b/>
-        </w:rPr>
-        <w:t>JRE:</w:t>
-      </w:r>
-      <w:r>
-        <w:rPr>
-          <w:rFonts w:ascii="Arial" w:hAnsi="Arial" w:cs="Arial"/>
-        </w:rPr>
-        <w:t xml:space="preserve"> Abreviatura de Java Runtime Enviroment , es un software que permite la ejecución de aplicaciones programadas en lenguaje Java.</w:t>
-      </w:r>
-    </w:p>
-    <w:p>
-      <w:pPr>
-        <w:jc w:val="both"/>
-        <w:rPr>
-          <w:rFonts w:ascii="Arial" w:hAnsi="Arial" w:cs="Arial"/>
-        </w:rPr>
-      </w:pPr>
-      <w:r>
-        <w:rPr>
-          <w:rFonts w:ascii="Arial" w:hAnsi="Arial" w:cs="Arial"/>
-          <w:b/>
-        </w:rPr>
-        <w:t>Postgres:</w:t>
-      </w:r>
-      <w:r>
-        <w:rPr>
-          <w:rFonts w:ascii="Arial" w:hAnsi="Arial" w:cs="Arial"/>
-        </w:rPr>
-        <w:t xml:space="preserve"> Es un software utilizado para la gestión de base de datos SQL, de licencia libre y fácil implantación.</w:t>
-      </w:r>
-    </w:p>
-    <w:p>
-      <w:pPr>
-        <w:jc w:val="both"/>
-        <w:rPr>
-          <w:rFonts w:ascii="Arial" w:hAnsi="Arial" w:cs="Arial"/>
-        </w:rPr>
-      </w:pPr>
-      <w:r>
-        <w:rPr>
-          <w:rFonts w:ascii="Arial" w:hAnsi="Arial" w:cs="Arial"/>
-          <w:b/>
-        </w:rPr>
-        <w:t>Registro:</w:t>
-      </w:r>
-      <w:r>
-        <w:rPr>
-          <w:rFonts w:ascii="Arial" w:hAnsi="Arial" w:cs="Arial"/>
-        </w:rPr>
-        <w:t xml:space="preserve"> Es un conjunto de datos que corresponden a una persona, objeto o acción y los cuales son almacenados en la base de datos.</w:t>
-      </w:r>
-    </w:p>
-    <w:p>
-      <w:pPr>
-        <w:jc w:val="both"/>
-        <w:rPr>
-          <w:rFonts w:ascii="Arial" w:hAnsi="Arial" w:cs="Arial"/>
-        </w:rPr>
-      </w:pPr>
-      <w:r>
-        <w:rPr>
-          <w:rFonts w:ascii="Arial" w:hAnsi="Arial" w:cs="Arial"/>
-          <w:b/>
-        </w:rPr>
         <w:t>Usuario:</w:t>
       </w:r>
       <w:r>
@@ -9236,11 +9748,6 @@
         <w:rPr>
           <w:rFonts w:ascii="Arial" w:hAnsi="Arial" w:cs="Arial"/>
         </w:rPr>
-      </w:pPr>
-    </w:p>
-    <w:p>
-      <w:pPr>
-        <w:jc w:val="both"/>
       </w:pPr>
     </w:p>
     <w:sectPr>
@@ -9758,9 +10265,9 @@
     </w:lvl>
   </w:abstractNum>
   <w:abstractNum w:abstractNumId="4">
-    <w:nsid w:val="65036720"/>
+    <w:nsid w:val="4A822C4F"/>
     <w:multiLevelType w:val="hybridMultilevel"/>
-    <w:tmpl w:val="EEEC601E"/>
+    <w:tmpl w:val="FB440A14"/>
     <w:lvl w:ilvl="0" w:tplc="080A0001">
       <w:start w:val="1"/>
       <w:numFmt w:val="bullet"/>
@@ -9870,8 +10377,121 @@
       </w:rPr>
     </w:lvl>
   </w:abstractNum>
+  <w:abstractNum w:abstractNumId="5">
+    <w:nsid w:val="65036720"/>
+    <w:multiLevelType w:val="hybridMultilevel"/>
+    <w:tmpl w:val="EEEC601E"/>
+    <w:lvl w:ilvl="0" w:tplc="080A0001">
+      <w:start w:val="1"/>
+      <w:numFmt w:val="bullet"/>
+      <w:lvlText w:val=""/>
+      <w:lvlJc w:val="left"/>
+      <w:pPr>
+        <w:ind w:left="720" w:hanging="360"/>
+      </w:pPr>
+      <w:rPr>
+        <w:rFonts w:ascii="Symbol" w:hAnsi="Symbol" w:hint="default"/>
+      </w:rPr>
+    </w:lvl>
+    <w:lvl w:ilvl="1" w:tplc="080A0003" w:tentative="1">
+      <w:start w:val="1"/>
+      <w:numFmt w:val="bullet"/>
+      <w:lvlText w:val="o"/>
+      <w:lvlJc w:val="left"/>
+      <w:pPr>
+        <w:ind w:left="1440" w:hanging="360"/>
+      </w:pPr>
+      <w:rPr>
+        <w:rFonts w:ascii="Courier New" w:hAnsi="Courier New" w:cs="Courier New" w:hint="default"/>
+      </w:rPr>
+    </w:lvl>
+    <w:lvl w:ilvl="2" w:tplc="080A0005" w:tentative="1">
+      <w:start w:val="1"/>
+      <w:numFmt w:val="bullet"/>
+      <w:lvlText w:val=""/>
+      <w:lvlJc w:val="left"/>
+      <w:pPr>
+        <w:ind w:left="2160" w:hanging="360"/>
+      </w:pPr>
+      <w:rPr>
+        <w:rFonts w:ascii="Wingdings" w:hAnsi="Wingdings" w:hint="default"/>
+      </w:rPr>
+    </w:lvl>
+    <w:lvl w:ilvl="3" w:tplc="080A0001" w:tentative="1">
+      <w:start w:val="1"/>
+      <w:numFmt w:val="bullet"/>
+      <w:lvlText w:val=""/>
+      <w:lvlJc w:val="left"/>
+      <w:pPr>
+        <w:ind w:left="2880" w:hanging="360"/>
+      </w:pPr>
+      <w:rPr>
+        <w:rFonts w:ascii="Symbol" w:hAnsi="Symbol" w:hint="default"/>
+      </w:rPr>
+    </w:lvl>
+    <w:lvl w:ilvl="4" w:tplc="080A0003" w:tentative="1">
+      <w:start w:val="1"/>
+      <w:numFmt w:val="bullet"/>
+      <w:lvlText w:val="o"/>
+      <w:lvlJc w:val="left"/>
+      <w:pPr>
+        <w:ind w:left="3600" w:hanging="360"/>
+      </w:pPr>
+      <w:rPr>
+        <w:rFonts w:ascii="Courier New" w:hAnsi="Courier New" w:cs="Courier New" w:hint="default"/>
+      </w:rPr>
+    </w:lvl>
+    <w:lvl w:ilvl="5" w:tplc="080A0005" w:tentative="1">
+      <w:start w:val="1"/>
+      <w:numFmt w:val="bullet"/>
+      <w:lvlText w:val=""/>
+      <w:lvlJc w:val="left"/>
+      <w:pPr>
+        <w:ind w:left="4320" w:hanging="360"/>
+      </w:pPr>
+      <w:rPr>
+        <w:rFonts w:ascii="Wingdings" w:hAnsi="Wingdings" w:hint="default"/>
+      </w:rPr>
+    </w:lvl>
+    <w:lvl w:ilvl="6" w:tplc="080A0001" w:tentative="1">
+      <w:start w:val="1"/>
+      <w:numFmt w:val="bullet"/>
+      <w:lvlText w:val=""/>
+      <w:lvlJc w:val="left"/>
+      <w:pPr>
+        <w:ind w:left="5040" w:hanging="360"/>
+      </w:pPr>
+      <w:rPr>
+        <w:rFonts w:ascii="Symbol" w:hAnsi="Symbol" w:hint="default"/>
+      </w:rPr>
+    </w:lvl>
+    <w:lvl w:ilvl="7" w:tplc="080A0003" w:tentative="1">
+      <w:start w:val="1"/>
+      <w:numFmt w:val="bullet"/>
+      <w:lvlText w:val="o"/>
+      <w:lvlJc w:val="left"/>
+      <w:pPr>
+        <w:ind w:left="5760" w:hanging="360"/>
+      </w:pPr>
+      <w:rPr>
+        <w:rFonts w:ascii="Courier New" w:hAnsi="Courier New" w:cs="Courier New" w:hint="default"/>
+      </w:rPr>
+    </w:lvl>
+    <w:lvl w:ilvl="8" w:tplc="080A0005" w:tentative="1">
+      <w:start w:val="1"/>
+      <w:numFmt w:val="bullet"/>
+      <w:lvlText w:val=""/>
+      <w:lvlJc w:val="left"/>
+      <w:pPr>
+        <w:ind w:left="6480" w:hanging="360"/>
+      </w:pPr>
+      <w:rPr>
+        <w:rFonts w:ascii="Wingdings" w:hAnsi="Wingdings" w:hint="default"/>
+      </w:rPr>
+    </w:lvl>
+  </w:abstractNum>
   <w:num w:numId="1">
-    <w:abstractNumId w:val="4"/>
+    <w:abstractNumId w:val="5"/>
   </w:num>
   <w:num w:numId="2">
     <w:abstractNumId w:val="2"/>
@@ -9884,6 +10504,9 @@
   </w:num>
   <w:num w:numId="5">
     <w:abstractNumId w:val="3"/>
+  </w:num>
+  <w:num w:numId="6">
+    <w:abstractNumId w:val="4"/>
   </w:num>
 </w:numbering>
 </file>
@@ -10833,7 +11456,7 @@
 </file>
 
 <file path=customXml/itemProps1.xml><?xml version="1.0" encoding="utf-8"?>
-<ds:datastoreItem xmlns:ds="http://schemas.openxmlformats.org/officeDocument/2006/customXml" ds:itemID="{60F7BC27-BBF8-4516-B9EA-2A5A728D3CCF}">
+<ds:datastoreItem xmlns:ds="http://schemas.openxmlformats.org/officeDocument/2006/customXml" ds:itemID="{2821C9D8-EB3C-489D-8BBC-70658285D578}">
   <ds:schemaRefs>
     <ds:schemaRef ds:uri="http://schemas.openxmlformats.org/officeDocument/2006/bibliography"/>
   </ds:schemaRefs>

</xml_diff>